<commit_message>
wrote introduction + started abstract
</commit_message>
<xml_diff>
--- a/final project/Draft report.docx
+++ b/final project/Draft report.docx
@@ -3,8 +3,105 @@
 <w:document xmlns:wpc="http://schemas.microsoft.com/office/word/2010/wordprocessingCanvas" xmlns:cx="http://schemas.microsoft.com/office/drawing/2014/chartex" xmlns:cx1="http://schemas.microsoft.com/office/drawing/2015/9/8/chartex" xmlns:cx2="http://schemas.microsoft.com/office/drawing/2015/10/21/chartex" xmlns:cx3="http://schemas.microsoft.com/office/drawing/2016/5/9/chartex" xmlns:cx4="http://schemas.microsoft.com/office/drawing/2016/5/10/chartex" xmlns:cx5="http://schemas.microsoft.com/office/drawing/2016/5/11/chartex" xmlns:cx6="http://schemas.microsoft.com/office/drawing/2016/5/12/chartex" xmlns:cx7="http://schemas.microsoft.com/office/drawing/2016/5/13/chartex" xmlns:cx8="http://schemas.microsoft.com/office/drawing/2016/5/14/chartex" xmlns:mc="http://schemas.openxmlformats.org/markup-compatibility/2006" xmlns:aink="http://schemas.microsoft.com/office/drawing/2016/ink" xmlns:am3d="http://schemas.microsoft.com/office/drawing/2017/model3d" xmlns:o="urn:schemas-microsoft-com:office:office" xmlns:oel="http://schemas.microsoft.com/office/2019/extlst" xmlns:r="http://schemas.openxmlformats.org/officeDocument/2006/relationships" xmlns:m="http://schemas.openxmlformats.org/officeDocument/2006/math" xmlns:v="urn:schemas-microsoft-com:vml" xmlns:wp14="http://schemas.microsoft.com/office/word/2010/wordprocessingDrawing" xmlns:wp="http://schemas.openxmlformats.org/drawingml/2006/wordprocessingDrawing" xmlns:w10="urn:schemas-microsoft-com:office:word" xmlns:w="http://schemas.openxmlformats.org/wordprocessingml/2006/main" xmlns:w14="http://schemas.microsoft.com/office/word/2010/wordml" xmlns:w15="http://schemas.microsoft.com/office/word/2012/wordml" xmlns:w16cex="http://schemas.microsoft.com/office/word/2018/wordml/cex" xmlns:w16cid="http://schemas.microsoft.com/office/word/2016/wordml/cid" xmlns:w16="http://schemas.microsoft.com/office/word/2018/wordml" xmlns:w16sdtdh="http://schemas.microsoft.com/office/word/2020/wordml/sdtdatahash" xmlns:w16se="http://schemas.microsoft.com/office/word/2015/wordml/symex" xmlns:wpg="http://schemas.microsoft.com/office/word/2010/wordprocessingGroup" xmlns:wpi="http://schemas.microsoft.com/office/word/2010/wordprocessingInk" xmlns:wne="http://schemas.microsoft.com/office/word/2006/wordml" xmlns:wps="http://schemas.microsoft.com/office/word/2010/wordprocessingShape" mc:Ignorable="w14 w15 w16se w16cid w16 w16cex w16sdtdh wp14">
   <w:body>
     <w:p>
+      <w:pPr>
+        <w:pStyle w:val="Heading1"/>
+      </w:pPr>
+      <w:r>
+        <w:t>Abstract</w:t>
+      </w:r>
+    </w:p>
+    <w:p>
+      <w:r>
+        <w:t>In this paper, a model is presented for deformable image registration</w:t>
+      </w:r>
+      <w:r>
+        <w:t xml:space="preserve"> u</w:t>
+      </w:r>
+      <w:r>
+        <w:t xml:space="preserve">sing an approach based on the </w:t>
+      </w:r>
+      <w:proofErr w:type="spellStart"/>
+      <w:r>
+        <w:t>VoxelMorph</w:t>
+      </w:r>
+      <w:proofErr w:type="spellEnd"/>
+      <w:r>
+        <w:t xml:space="preserve"> algorithm</w:t>
+      </w:r>
+      <w:r>
+        <w:t>. This model is trained on the MNIST dataset as a lightweight demonstration of the convolutional approach to image registration.</w:t>
+      </w:r>
+    </w:p>
+    <w:p>
+      <w:pPr>
+        <w:pStyle w:val="Heading1"/>
+      </w:pPr>
       <w:r>
         <w:t>Introduction</w:t>
+      </w:r>
+    </w:p>
+    <w:p>
+      <w:r>
+        <w:t xml:space="preserve">Image registration is an important step in many medical imaging applications. Deformable image registration, where the shape of the image is allowed to be warped to achieve congruence, is particularly useful in applications such as neuroimaging and organ segmentation, where images may represent cross-sections of volumes that shift in a 3-dimensional space. </w:t>
+      </w:r>
+      <w:r>
+        <w:t xml:space="preserve">By mapping a deformation field from one image to another, annotated boundaries in one image can be mapped to their corresponding boundaries in different layers of the scanned volume, allowing for important clinical and research functions such as the 3-dimensional mapping of different organ systems, or the aggregation of multi-modal data into one </w:t>
+      </w:r>
+      <w:r>
+        <w:t>aligned space.</w:t>
+      </w:r>
+    </w:p>
+    <w:p>
+      <w:r>
+        <w:t xml:space="preserve">Previous deterministic algorithms for deformable image registration have been slow and computationally intensive, limiting their practical clinical application. By training a convolutional neural network to approximate the deformation field between pairs of images, this field can be generated significantly faster than older methods. </w:t>
+      </w:r>
+      <w:r>
+        <w:t xml:space="preserve">Efficiency improvements not only provide for more convenient application for the user, but allow models to be applied practically on much larger datasets, and in use cases where long runtimes present a barrier to deployment. </w:t>
+      </w:r>
+    </w:p>
+    <w:p>
+      <w:r>
+        <w:t xml:space="preserve">In this paper, a demonstration of this approach is undertaken using the MNIST dataset. This dataset, which is made up of grayscale images of handwritten integers from 0 to 1, is both freely available and relatively </w:t>
+      </w:r>
+      <w:r>
+        <w:t xml:space="preserve">lightweight, making it ideal for training on consumer-grade hardware. </w:t>
+      </w:r>
+    </w:p>
+    <w:p>
+      <w:pPr>
+        <w:pStyle w:val="Heading1"/>
+      </w:pPr>
+      <w:r>
+        <w:t>Methods</w:t>
+      </w:r>
+    </w:p>
+    <w:p>
+      <w:pPr>
+        <w:pStyle w:val="Heading2"/>
+      </w:pPr>
+      <w:r>
+        <w:t>Algorithm</w:t>
+      </w:r>
+    </w:p>
+    <w:p>
+      <w:r>
+        <w:t xml:space="preserve">The approach taken in this project was based on the </w:t>
+      </w:r>
+      <w:proofErr w:type="spellStart"/>
+      <w:r>
+        <w:t>VoxelMorph</w:t>
+      </w:r>
+      <w:proofErr w:type="spellEnd"/>
+      <w:r>
+        <w:t xml:space="preserve"> algorithm.</w:t>
+      </w:r>
+    </w:p>
+    <w:p>
+      <w:pPr>
+        <w:pStyle w:val="Heading2"/>
+      </w:pPr>
+      <w:r>
+        <w:t>Dataset</w:t>
       </w:r>
     </w:p>
     <w:p>
@@ -16,13 +113,13 @@
         </w:numPr>
       </w:pPr>
       <w:r>
-        <w:t xml:space="preserve">This model does image </w:t>
-      </w:r>
-      <w:proofErr w:type="gramStart"/>
-      <w:r>
-        <w:t>registration</w:t>
-      </w:r>
-      <w:proofErr w:type="gramEnd"/>
+        <w:t xml:space="preserve">Based on </w:t>
+      </w:r>
+      <w:proofErr w:type="spellStart"/>
+      <w:r>
+        <w:t>VoxelMorph</w:t>
+      </w:r>
+      <w:proofErr w:type="spellEnd"/>
     </w:p>
     <w:p>
       <w:pPr>
@@ -33,12 +130,19 @@
         </w:numPr>
       </w:pPr>
       <w:r>
-        <w:t>Useful for medical imaging applications</w:t>
-      </w:r>
-    </w:p>
-    <w:p>
-      <w:r>
-        <w:t>Methods</w:t>
+        <w:t>Applied to MNIST dataset</w:t>
+      </w:r>
+    </w:p>
+    <w:p>
+      <w:pPr>
+        <w:pStyle w:val="ListParagraph"/>
+        <w:numPr>
+          <w:ilvl w:val="1"/>
+          <w:numId w:val="1"/>
+        </w:numPr>
+      </w:pPr>
+      <w:r>
+        <w:t>Image pairs were matched randomly within the training dataset</w:t>
       </w:r>
     </w:p>
     <w:p>
@@ -50,13 +154,32 @@
         </w:numPr>
       </w:pPr>
       <w:r>
-        <w:t xml:space="preserve">Based on </w:t>
-      </w:r>
-      <w:proofErr w:type="spellStart"/>
-      <w:r>
-        <w:t>VoxelMorph</w:t>
-      </w:r>
-      <w:proofErr w:type="spellEnd"/>
+        <w:t>Loss function:</w:t>
+      </w:r>
+    </w:p>
+    <w:p>
+      <w:pPr>
+        <w:pStyle w:val="ListParagraph"/>
+        <w:numPr>
+          <w:ilvl w:val="1"/>
+          <w:numId w:val="1"/>
+        </w:numPr>
+      </w:pPr>
+      <w:r>
+        <w:t>MSE reconstruction error</w:t>
+      </w:r>
+    </w:p>
+    <w:p>
+      <w:pPr>
+        <w:pStyle w:val="ListParagraph"/>
+        <w:numPr>
+          <w:ilvl w:val="1"/>
+          <w:numId w:val="1"/>
+        </w:numPr>
+      </w:pPr>
+      <w:r>
+        <w:t>Field smoothing error</w:t>
+      </w:r>
     </w:p>
     <w:p>
       <w:pPr>
@@ -67,13 +190,8 @@
         </w:numPr>
       </w:pPr>
       <w:r>
-        <w:t xml:space="preserve">Applied to MNIST </w:t>
-      </w:r>
-      <w:proofErr w:type="gramStart"/>
-      <w:r>
-        <w:t>dataset</w:t>
-      </w:r>
-      <w:proofErr w:type="gramEnd"/>
+        <w:t>Architecture</w:t>
+      </w:r>
     </w:p>
     <w:p>
       <w:pPr>
@@ -84,13 +202,8 @@
         </w:numPr>
       </w:pPr>
       <w:r>
-        <w:t xml:space="preserve">Image pairs were matched randomly within the training </w:t>
-      </w:r>
-      <w:proofErr w:type="gramStart"/>
-      <w:r>
-        <w:t>dataset</w:t>
-      </w:r>
-      <w:proofErr w:type="gramEnd"/>
+        <w:t>Convolutional neural net</w:t>
+      </w:r>
     </w:p>
     <w:p>
       <w:pPr>
@@ -101,31 +214,7 @@
         </w:numPr>
       </w:pPr>
       <w:r>
-        <w:t>Loss function:</w:t>
-      </w:r>
-    </w:p>
-    <w:p>
-      <w:pPr>
-        <w:pStyle w:val="ListParagraph"/>
-        <w:numPr>
-          <w:ilvl w:val="1"/>
-          <w:numId w:val="1"/>
-        </w:numPr>
-      </w:pPr>
-      <w:r>
-        <w:t>MSE reconstruction error</w:t>
-      </w:r>
-    </w:p>
-    <w:p>
-      <w:pPr>
-        <w:pStyle w:val="ListParagraph"/>
-        <w:numPr>
-          <w:ilvl w:val="1"/>
-          <w:numId w:val="1"/>
-        </w:numPr>
-      </w:pPr>
-      <w:r>
-        <w:t>Field smoothing error</w:t>
+        <w:t>Trained for 20 epochs</w:t>
       </w:r>
     </w:p>
     <w:p>
@@ -137,19 +226,16 @@
         </w:numPr>
       </w:pPr>
       <w:r>
-        <w:t>Architecture</w:t>
-      </w:r>
-    </w:p>
-    <w:p>
-      <w:pPr>
-        <w:pStyle w:val="ListParagraph"/>
-        <w:numPr>
-          <w:ilvl w:val="1"/>
-          <w:numId w:val="1"/>
-        </w:numPr>
-      </w:pPr>
-      <w:r>
-        <w:t>Convolutional neural net</w:t>
+        <w:t>Hyperparameter tuning</w:t>
+      </w:r>
+    </w:p>
+    <w:p>
+      <w:pPr>
+        <w:pStyle w:val="Heading1"/>
+      </w:pPr>
+      <w:r>
+        <w:lastRenderedPageBreak/>
+        <w:t>Results</w:t>
       </w:r>
     </w:p>
     <w:p>
@@ -161,49 +247,13 @@
         </w:numPr>
       </w:pPr>
       <w:r>
-        <w:t xml:space="preserve">Trained for 20 </w:t>
-      </w:r>
-      <w:proofErr w:type="gramStart"/>
-      <w:r>
-        <w:t>epochs</w:t>
-      </w:r>
-      <w:proofErr w:type="gramEnd"/>
-    </w:p>
-    <w:p>
-      <w:pPr>
-        <w:pStyle w:val="ListParagraph"/>
-        <w:numPr>
-          <w:ilvl w:val="0"/>
-          <w:numId w:val="1"/>
-        </w:numPr>
-      </w:pPr>
-      <w:r>
-        <w:t xml:space="preserve">Hyperparameter </w:t>
-      </w:r>
-      <w:proofErr w:type="gramStart"/>
-      <w:r>
-        <w:t>tuning</w:t>
-      </w:r>
-      <w:proofErr w:type="gramEnd"/>
-    </w:p>
-    <w:p>
-      <w:r>
-        <w:t>Results</w:t>
-      </w:r>
-    </w:p>
-    <w:p>
-      <w:pPr>
-        <w:pStyle w:val="ListParagraph"/>
-        <w:numPr>
-          <w:ilvl w:val="0"/>
-          <w:numId w:val="1"/>
-        </w:numPr>
-      </w:pPr>
-      <w:r>
         <w:t>Best hyperparameters</w:t>
       </w:r>
     </w:p>
     <w:p>
+      <w:pPr>
+        <w:pStyle w:val="Heading1"/>
+      </w:pPr>
       <w:r>
         <w:t>Discussion</w:t>
       </w:r>
@@ -739,6 +789,49 @@
     <w:name w:val="Normal"/>
     <w:qFormat/>
   </w:style>
+  <w:style w:type="paragraph" w:styleId="Heading1">
+    <w:name w:val="heading 1"/>
+    <w:basedOn w:val="Normal"/>
+    <w:next w:val="Normal"/>
+    <w:link w:val="Heading1Char"/>
+    <w:uiPriority w:val="9"/>
+    <w:qFormat/>
+    <w:rsid w:val="00E81A61"/>
+    <w:pPr>
+      <w:keepNext/>
+      <w:keepLines/>
+      <w:spacing w:before="240" w:after="0"/>
+      <w:outlineLvl w:val="0"/>
+    </w:pPr>
+    <w:rPr>
+      <w:rFonts w:asciiTheme="majorHAnsi" w:eastAsiaTheme="majorEastAsia" w:hAnsiTheme="majorHAnsi" w:cstheme="majorBidi"/>
+      <w:color w:val="2F5496" w:themeColor="accent1" w:themeShade="BF"/>
+      <w:sz w:val="32"/>
+      <w:szCs w:val="32"/>
+    </w:rPr>
+  </w:style>
+  <w:style w:type="paragraph" w:styleId="Heading2">
+    <w:name w:val="heading 2"/>
+    <w:basedOn w:val="Normal"/>
+    <w:next w:val="Normal"/>
+    <w:link w:val="Heading2Char"/>
+    <w:uiPriority w:val="9"/>
+    <w:unhideWhenUsed/>
+    <w:qFormat/>
+    <w:rsid w:val="00E81A61"/>
+    <w:pPr>
+      <w:keepNext/>
+      <w:keepLines/>
+      <w:spacing w:before="40" w:after="0"/>
+      <w:outlineLvl w:val="1"/>
+    </w:pPr>
+    <w:rPr>
+      <w:rFonts w:asciiTheme="majorHAnsi" w:eastAsiaTheme="majorEastAsia" w:hAnsiTheme="majorHAnsi" w:cstheme="majorBidi"/>
+      <w:color w:val="2F5496" w:themeColor="accent1" w:themeShade="BF"/>
+      <w:sz w:val="26"/>
+      <w:szCs w:val="26"/>
+    </w:rPr>
+  </w:style>
   <w:style w:type="character" w:default="1" w:styleId="DefaultParagraphFont">
     <w:name w:val="Default Paragraph Font"/>
     <w:uiPriority w:val="1"/>
@@ -776,6 +869,32 @@
       <w:ind w:left="720"/>
       <w:contextualSpacing/>
     </w:pPr>
+  </w:style>
+  <w:style w:type="character" w:customStyle="1" w:styleId="Heading1Char">
+    <w:name w:val="Heading 1 Char"/>
+    <w:basedOn w:val="DefaultParagraphFont"/>
+    <w:link w:val="Heading1"/>
+    <w:uiPriority w:val="9"/>
+    <w:rsid w:val="00E81A61"/>
+    <w:rPr>
+      <w:rFonts w:asciiTheme="majorHAnsi" w:eastAsiaTheme="majorEastAsia" w:hAnsiTheme="majorHAnsi" w:cstheme="majorBidi"/>
+      <w:color w:val="2F5496" w:themeColor="accent1" w:themeShade="BF"/>
+      <w:sz w:val="32"/>
+      <w:szCs w:val="32"/>
+    </w:rPr>
+  </w:style>
+  <w:style w:type="character" w:customStyle="1" w:styleId="Heading2Char">
+    <w:name w:val="Heading 2 Char"/>
+    <w:basedOn w:val="DefaultParagraphFont"/>
+    <w:link w:val="Heading2"/>
+    <w:uiPriority w:val="9"/>
+    <w:rsid w:val="00E81A61"/>
+    <w:rPr>
+      <w:rFonts w:asciiTheme="majorHAnsi" w:eastAsiaTheme="majorEastAsia" w:hAnsiTheme="majorHAnsi" w:cstheme="majorBidi"/>
+      <w:color w:val="2F5496" w:themeColor="accent1" w:themeShade="BF"/>
+      <w:sz w:val="26"/>
+      <w:szCs w:val="26"/>
+    </w:rPr>
   </w:style>
 </w:styles>
 </file>

</xml_diff>

<commit_message>
wrote up Dataset section of methods
</commit_message>
<xml_diff>
--- a/final project/Draft report.docx
+++ b/final project/Draft report.docx
@@ -118,16 +118,20 @@
       </w:r>
     </w:p>
     <w:p>
+      <w:pPr>
+        <w:pStyle w:val="ListParagraph"/>
+        <w:numPr>
+          <w:ilvl w:val="0"/>
+          <w:numId w:val="2"/>
+        </w:numPr>
+      </w:pPr>
+      <w:r>
+        <w:t>Based on VoxelMorph</w:t>
+      </w:r>
+    </w:p>
+    <w:p>
       <w:r>
         <w:t>The approach taken in this project was based on the VoxelMorph algorithm.</w:t>
-      </w:r>
-    </w:p>
-    <w:p>
-      <w:pPr>
-        <w:pStyle w:val="Heading2"/>
-      </w:pPr>
-      <w:r>
-        <w:t>Dataset</w:t>
       </w:r>
     </w:p>
     <w:p>
@@ -139,7 +143,31 @@
         </w:numPr>
       </w:pPr>
       <w:r>
-        <w:t>Based on VoxelMorph</w:t>
+        <w:t>Loss function</w:t>
+      </w:r>
+    </w:p>
+    <w:p>
+      <w:pPr>
+        <w:pStyle w:val="ListParagraph"/>
+        <w:numPr>
+          <w:ilvl w:val="1"/>
+          <w:numId w:val="1"/>
+        </w:numPr>
+      </w:pPr>
+      <w:r>
+        <w:t>MSE reconstruction error</w:t>
+      </w:r>
+    </w:p>
+    <w:p>
+      <w:pPr>
+        <w:pStyle w:val="ListParagraph"/>
+        <w:numPr>
+          <w:ilvl w:val="1"/>
+          <w:numId w:val="1"/>
+        </w:numPr>
+      </w:pPr>
+      <w:r>
+        <w:t>Field smoothing error</w:t>
       </w:r>
     </w:p>
     <w:p>
@@ -151,7 +179,7 @@
         </w:numPr>
       </w:pPr>
       <w:r>
-        <w:t>Applied to MNIST dataset</w:t>
+        <w:t>Architecture</w:t>
       </w:r>
     </w:p>
     <w:p>
@@ -163,7 +191,7 @@
         </w:numPr>
       </w:pPr>
       <w:r>
-        <w:t>Image pairs were matched randomly within the training dataset</w:t>
+        <w:t>Convolutional neural net</w:t>
       </w:r>
     </w:p>
     <w:p>
@@ -175,31 +203,7 @@
         </w:numPr>
       </w:pPr>
       <w:r>
-        <w:t>Loss function:</w:t>
-      </w:r>
-    </w:p>
-    <w:p>
-      <w:pPr>
-        <w:pStyle w:val="ListParagraph"/>
-        <w:numPr>
-          <w:ilvl w:val="1"/>
-          <w:numId w:val="1"/>
-        </w:numPr>
-      </w:pPr>
-      <w:r>
-        <w:t>MSE reconstruction error</w:t>
-      </w:r>
-    </w:p>
-    <w:p>
-      <w:pPr>
-        <w:pStyle w:val="ListParagraph"/>
-        <w:numPr>
-          <w:ilvl w:val="1"/>
-          <w:numId w:val="1"/>
-        </w:numPr>
-      </w:pPr>
-      <w:r>
-        <w:t>Field smoothing error</w:t>
+        <w:t>Trained for 20 epochs</w:t>
       </w:r>
     </w:p>
     <w:p>
@@ -211,19 +215,83 @@
         </w:numPr>
       </w:pPr>
       <w:r>
-        <w:t>Architecture</w:t>
-      </w:r>
-    </w:p>
-    <w:p>
-      <w:pPr>
-        <w:pStyle w:val="ListParagraph"/>
-        <w:numPr>
-          <w:ilvl w:val="1"/>
-          <w:numId w:val="1"/>
-        </w:numPr>
-      </w:pPr>
-      <w:r>
-        <w:t>Convolutional neural net</w:t>
+        <w:t>Hyperparameter tuning</w:t>
+      </w:r>
+    </w:p>
+    <w:p>
+      <w:pPr>
+        <w:pStyle w:val="Heading2"/>
+      </w:pPr>
+      <w:r>
+        <w:t>Dataset</w:t>
+      </w:r>
+    </w:p>
+    <w:p>
+      <w:r>
+        <w:t>The MNIST dataset is a freely-available set of</w:t>
+      </w:r>
+      <w:r>
+        <w:t xml:space="preserve"> 70,000</w:t>
+      </w:r>
+      <w:r>
+        <w:t xml:space="preserve"> 28 x 28 grayscale images of handwritten integers from 0 to 9</w:t>
+      </w:r>
+      <w:r>
+        <w:t xml:space="preserve">, with 60,000 </w:t>
+      </w:r>
+      <w:r>
+        <w:t xml:space="preserve">original test images </w:t>
+      </w:r>
+      <w:r>
+        <w:t xml:space="preserve">and 10,000 test images. </w:t>
+      </w:r>
+      <w:r>
+        <w:t xml:space="preserve">The original training split was further divided into 48,000 training and 12,000 validation images. </w:t>
+      </w:r>
+      <w:r>
+        <w:t>A</w:t>
+      </w:r>
+      <w:r>
+        <w:t xml:space="preserve"> batch size of 179 was used</w:t>
+      </w:r>
+      <w:r>
+        <w:t xml:space="preserve"> in the </w:t>
+      </w:r>
+      <w:r>
+        <w:lastRenderedPageBreak/>
+        <w:t>training dataset</w:t>
+      </w:r>
+      <w:r>
+        <w:t xml:space="preserve">, where each image in each batch was randomly matched to another image in the training data. </w:t>
+      </w:r>
+      <w:r>
+        <w:t>Self-matching was allowed</w:t>
+      </w:r>
+      <w:r>
+        <w:t xml:space="preserve"> </w:t>
+      </w:r>
+      <w:r>
+        <w:t>i</w:t>
+      </w:r>
+      <w:r>
+        <w:t xml:space="preserve">n order to allow the model to learn </w:t>
+      </w:r>
+      <w:r>
+        <w:t xml:space="preserve">null </w:t>
+      </w:r>
+      <w:r>
+        <w:t>mappings</w:t>
+      </w:r>
+      <w:r>
+        <w:t xml:space="preserve">. </w:t>
+      </w:r>
+    </w:p>
+    <w:p>
+      <w:pPr>
+        <w:pStyle w:val="Heading1"/>
+      </w:pPr>
+      <w:r>
+        <w:t>Results</w:t>
       </w:r>
     </w:p>
     <w:p>
@@ -235,7 +303,7 @@
         </w:numPr>
       </w:pPr>
       <w:r>
-        <w:t>Trained for 20 epochs</w:t>
+        <w:t>Best hyperparameters</w:t>
       </w:r>
     </w:p>
     <w:p>
@@ -247,16 +315,7 @@
         </w:numPr>
       </w:pPr>
       <w:r>
-        <w:t>Hyperparameter tuning</w:t>
-      </w:r>
-    </w:p>
-    <w:p>
-      <w:pPr>
-        <w:pStyle w:val="Heading1"/>
-      </w:pPr>
-      <w:r>
-        <w:lastRenderedPageBreak/>
-        <w:t>Results</w:t>
+        <w:t>Training vs. validation loss</w:t>
       </w:r>
     </w:p>
     <w:p>
@@ -268,7 +327,7 @@
         </w:numPr>
       </w:pPr>
       <w:r>
-        <w:t>Best hyperparameters</w:t>
+        <w:t>Test error</w:t>
       </w:r>
     </w:p>
     <w:p>
@@ -292,6 +351,118 @@
 <file path=word/numbering.xml><?xml version="1.0" encoding="utf-8"?>
 <w:numbering xmlns:wpc="http://schemas.microsoft.com/office/word/2010/wordprocessingCanvas" xmlns:cx="http://schemas.microsoft.com/office/drawing/2014/chartex" xmlns:cx1="http://schemas.microsoft.com/office/drawing/2015/9/8/chartex" xmlns:cx2="http://schemas.microsoft.com/office/drawing/2015/10/21/chartex" xmlns:cx3="http://schemas.microsoft.com/office/drawing/2016/5/9/chartex" xmlns:cx4="http://schemas.microsoft.com/office/drawing/2016/5/10/chartex" xmlns:cx5="http://schemas.microsoft.com/office/drawing/2016/5/11/chartex" xmlns:cx6="http://schemas.microsoft.com/office/drawing/2016/5/12/chartex" xmlns:cx7="http://schemas.microsoft.com/office/drawing/2016/5/13/chartex" xmlns:cx8="http://schemas.microsoft.com/office/drawing/2016/5/14/chartex" xmlns:mc="http://schemas.openxmlformats.org/markup-compatibility/2006" xmlns:aink="http://schemas.microsoft.com/office/drawing/2016/ink" xmlns:am3d="http://schemas.microsoft.com/office/drawing/2017/model3d" xmlns:o="urn:schemas-microsoft-com:office:office" xmlns:oel="http://schemas.microsoft.com/office/2019/extlst" xmlns:r="http://schemas.openxmlformats.org/officeDocument/2006/relationships" xmlns:m="http://schemas.openxmlformats.org/officeDocument/2006/math" xmlns:v="urn:schemas-microsoft-com:vml" xmlns:wp14="http://schemas.microsoft.com/office/word/2010/wordprocessingDrawing" xmlns:wp="http://schemas.openxmlformats.org/drawingml/2006/wordprocessingDrawing" xmlns:w10="urn:schemas-microsoft-com:office:word" xmlns:w="http://schemas.openxmlformats.org/wordprocessingml/2006/main" xmlns:w14="http://schemas.microsoft.com/office/word/2010/wordml" xmlns:w15="http://schemas.microsoft.com/office/word/2012/wordml" xmlns:w16cex="http://schemas.microsoft.com/office/word/2018/wordml/cex" xmlns:w16cid="http://schemas.microsoft.com/office/word/2016/wordml/cid" xmlns:w16="http://schemas.microsoft.com/office/word/2018/wordml" xmlns:w16sdtdh="http://schemas.microsoft.com/office/word/2020/wordml/sdtdatahash" xmlns:w16se="http://schemas.microsoft.com/office/word/2015/wordml/symex" xmlns:wpg="http://schemas.microsoft.com/office/word/2010/wordprocessingGroup" xmlns:wpi="http://schemas.microsoft.com/office/word/2010/wordprocessingInk" xmlns:wne="http://schemas.microsoft.com/office/word/2006/wordml" xmlns:wps="http://schemas.microsoft.com/office/word/2010/wordprocessingShape" mc:Ignorable="w14 w15 w16se w16cid w16 w16cex w16sdtdh wp14">
   <w:abstractNum w:abstractNumId="0" w15:restartNumberingAfterBreak="0">
+    <w:nsid w:val="434F602B"/>
+    <w:multiLevelType w:val="hybridMultilevel"/>
+    <w:tmpl w:val="2310A0FE"/>
+    <w:lvl w:ilvl="0" w:tplc="3EF232E0">
+      <w:numFmt w:val="bullet"/>
+      <w:lvlText w:val=""/>
+      <w:lvlJc w:val="left"/>
+      <w:pPr>
+        <w:ind w:left="720" w:hanging="360"/>
+      </w:pPr>
+      <w:rPr>
+        <w:rFonts w:ascii="Symbol" w:eastAsiaTheme="minorHAnsi" w:hAnsi="Symbol" w:cstheme="minorBidi" w:hint="default"/>
+      </w:rPr>
+    </w:lvl>
+    <w:lvl w:ilvl="1" w:tplc="04090003" w:tentative="1">
+      <w:start w:val="1"/>
+      <w:numFmt w:val="bullet"/>
+      <w:lvlText w:val="o"/>
+      <w:lvlJc w:val="left"/>
+      <w:pPr>
+        <w:ind w:left="1440" w:hanging="360"/>
+      </w:pPr>
+      <w:rPr>
+        <w:rFonts w:ascii="Courier New" w:hAnsi="Courier New" w:cs="Courier New" w:hint="default"/>
+      </w:rPr>
+    </w:lvl>
+    <w:lvl w:ilvl="2" w:tplc="04090005" w:tentative="1">
+      <w:start w:val="1"/>
+      <w:numFmt w:val="bullet"/>
+      <w:lvlText w:val=""/>
+      <w:lvlJc w:val="left"/>
+      <w:pPr>
+        <w:ind w:left="2160" w:hanging="360"/>
+      </w:pPr>
+      <w:rPr>
+        <w:rFonts w:ascii="Wingdings" w:hAnsi="Wingdings" w:hint="default"/>
+      </w:rPr>
+    </w:lvl>
+    <w:lvl w:ilvl="3" w:tplc="04090001" w:tentative="1">
+      <w:start w:val="1"/>
+      <w:numFmt w:val="bullet"/>
+      <w:lvlText w:val=""/>
+      <w:lvlJc w:val="left"/>
+      <w:pPr>
+        <w:ind w:left="2880" w:hanging="360"/>
+      </w:pPr>
+      <w:rPr>
+        <w:rFonts w:ascii="Symbol" w:hAnsi="Symbol" w:hint="default"/>
+      </w:rPr>
+    </w:lvl>
+    <w:lvl w:ilvl="4" w:tplc="04090003" w:tentative="1">
+      <w:start w:val="1"/>
+      <w:numFmt w:val="bullet"/>
+      <w:lvlText w:val="o"/>
+      <w:lvlJc w:val="left"/>
+      <w:pPr>
+        <w:ind w:left="3600" w:hanging="360"/>
+      </w:pPr>
+      <w:rPr>
+        <w:rFonts w:ascii="Courier New" w:hAnsi="Courier New" w:cs="Courier New" w:hint="default"/>
+      </w:rPr>
+    </w:lvl>
+    <w:lvl w:ilvl="5" w:tplc="04090005" w:tentative="1">
+      <w:start w:val="1"/>
+      <w:numFmt w:val="bullet"/>
+      <w:lvlText w:val=""/>
+      <w:lvlJc w:val="left"/>
+      <w:pPr>
+        <w:ind w:left="4320" w:hanging="360"/>
+      </w:pPr>
+      <w:rPr>
+        <w:rFonts w:ascii="Wingdings" w:hAnsi="Wingdings" w:hint="default"/>
+      </w:rPr>
+    </w:lvl>
+    <w:lvl w:ilvl="6" w:tplc="04090001" w:tentative="1">
+      <w:start w:val="1"/>
+      <w:numFmt w:val="bullet"/>
+      <w:lvlText w:val=""/>
+      <w:lvlJc w:val="left"/>
+      <w:pPr>
+        <w:ind w:left="5040" w:hanging="360"/>
+      </w:pPr>
+      <w:rPr>
+        <w:rFonts w:ascii="Symbol" w:hAnsi="Symbol" w:hint="default"/>
+      </w:rPr>
+    </w:lvl>
+    <w:lvl w:ilvl="7" w:tplc="04090003" w:tentative="1">
+      <w:start w:val="1"/>
+      <w:numFmt w:val="bullet"/>
+      <w:lvlText w:val="o"/>
+      <w:lvlJc w:val="left"/>
+      <w:pPr>
+        <w:ind w:left="5760" w:hanging="360"/>
+      </w:pPr>
+      <w:rPr>
+        <w:rFonts w:ascii="Courier New" w:hAnsi="Courier New" w:cs="Courier New" w:hint="default"/>
+      </w:rPr>
+    </w:lvl>
+    <w:lvl w:ilvl="8" w:tplc="04090005" w:tentative="1">
+      <w:start w:val="1"/>
+      <w:numFmt w:val="bullet"/>
+      <w:lvlText w:val=""/>
+      <w:lvlJc w:val="left"/>
+      <w:pPr>
+        <w:ind w:left="6480" w:hanging="360"/>
+      </w:pPr>
+      <w:rPr>
+        <w:rFonts w:ascii="Wingdings" w:hAnsi="Wingdings" w:hint="default"/>
+      </w:rPr>
+    </w:lvl>
+  </w:abstractNum>
+  <w:abstractNum w:abstractNumId="1" w15:restartNumberingAfterBreak="0">
     <w:nsid w:val="59A31233"/>
     <w:multiLevelType w:val="hybridMultilevel"/>
     <w:tmpl w:val="C01A54F2"/>
@@ -404,6 +575,9 @@
     </w:lvl>
   </w:abstractNum>
   <w:num w:numId="1" w16cid:durableId="135075633">
+    <w:abstractNumId w:val="1"/>
+  </w:num>
+  <w:num w:numId="2" w16cid:durableId="1785151882">
     <w:abstractNumId w:val="0"/>
   </w:num>
 </w:numbering>

</xml_diff>

<commit_message>
started filling out methods
</commit_message>
<xml_diff>
--- a/final project/Draft report.docx
+++ b/final project/Draft report.docx
@@ -18,7 +18,15 @@
         <w:t xml:space="preserve"> u</w:t>
       </w:r>
       <w:r>
-        <w:t>sing an approach based on the VoxelMorph algorithm</w:t>
+        <w:t xml:space="preserve">sing an approach based on the </w:t>
+      </w:r>
+      <w:proofErr w:type="spellStart"/>
+      <w:r>
+        <w:t>VoxelMorph</w:t>
+      </w:r>
+      <w:proofErr w:type="spellEnd"/>
+      <w:r>
+        <w:t xml:space="preserve"> algorithm</w:t>
       </w:r>
       <w:r>
         <w:t>. This model is trained on the MNIST dataset as a lightweight demonstration of the convolutional approach to image registration.</w:t>
@@ -66,7 +74,15 @@
         <w:t xml:space="preserve">Previous deterministic algorithms for deformable image registration have been slow and computationally intensive, limiting their practical clinical application. By training a convolutional neural network to approximate the deformation field between pairs of images, this field can be generated significantly faster </w:t>
       </w:r>
       <w:r>
-        <w:t xml:space="preserve">by the VoxelMorph algorithm </w:t>
+        <w:t xml:space="preserve">by the </w:t>
+      </w:r>
+      <w:proofErr w:type="spellStart"/>
+      <w:r>
+        <w:t>VoxelMorph</w:t>
+      </w:r>
+      <w:proofErr w:type="spellEnd"/>
+      <w:r>
+        <w:t xml:space="preserve"> algorithm </w:t>
       </w:r>
       <w:r>
         <w:t xml:space="preserve">than older methods. </w:t>
@@ -107,6 +123,35 @@
       </w:pPr>
       <w:r>
         <w:t>Methods</w:t>
+      </w:r>
+    </w:p>
+    <w:p>
+      <w:pPr>
+        <w:pStyle w:val="Heading2"/>
+      </w:pPr>
+      <w:r>
+        <w:t>Dataset</w:t>
+      </w:r>
+    </w:p>
+    <w:p>
+      <w:r>
+        <w:t xml:space="preserve">The MNIST dataset is a </w:t>
+      </w:r>
+      <w:proofErr w:type="gramStart"/>
+      <w:r>
+        <w:t>freely-available</w:t>
+      </w:r>
+      <w:proofErr w:type="gramEnd"/>
+      <w:r>
+        <w:t xml:space="preserve"> set of 70,000 28 x 28 grayscale images of handwritten integers from 0 to 9, with 60,000 original test images and 10,000 test images. The original training split was further divided into 48,000 training and 12,000 validation images. A batch size of 179 was used in the training dataset, where each image in each batch was randomly matched to another image in the training data. Self-matching was allowed </w:t>
+      </w:r>
+      <w:proofErr w:type="gramStart"/>
+      <w:r>
+        <w:t>in order to</w:t>
+      </w:r>
+      <w:proofErr w:type="gramEnd"/>
+      <w:r>
+        <w:t xml:space="preserve"> allow the model to learn null mappings. </w:t>
       </w:r>
     </w:p>
     <w:p>
@@ -126,12 +171,83 @@
         </w:numPr>
       </w:pPr>
       <w:r>
-        <w:t>Based on VoxelMorph</w:t>
-      </w:r>
-    </w:p>
-    <w:p>
-      <w:r>
-        <w:t>The approach taken in this project was based on the VoxelMorph algorithm.</w:t>
+        <w:t xml:space="preserve">Based on </w:t>
+      </w:r>
+      <w:proofErr w:type="spellStart"/>
+      <w:r>
+        <w:t>VoxelMorph</w:t>
+      </w:r>
+      <w:proofErr w:type="spellEnd"/>
+    </w:p>
+    <w:p>
+      <w:pPr>
+        <w:pStyle w:val="ListParagraph"/>
+        <w:numPr>
+          <w:ilvl w:val="1"/>
+          <w:numId w:val="2"/>
+        </w:numPr>
+      </w:pPr>
+      <w:r>
+        <w:t>Deformation fields</w:t>
+      </w:r>
+    </w:p>
+    <w:p>
+      <w:pPr>
+        <w:pStyle w:val="ListParagraph"/>
+        <w:numPr>
+          <w:ilvl w:val="2"/>
+          <w:numId w:val="2"/>
+        </w:numPr>
+      </w:pPr>
+      <w:r>
+        <w:t xml:space="preserve">Take a 2-dimensional fixed and target </w:t>
+      </w:r>
+      <w:proofErr w:type="gramStart"/>
+      <w:r>
+        <w:t>image</w:t>
+      </w:r>
+      <w:proofErr w:type="gramEnd"/>
+    </w:p>
+    <w:p>
+      <w:pPr>
+        <w:pStyle w:val="ListParagraph"/>
+        <w:numPr>
+          <w:ilvl w:val="2"/>
+          <w:numId w:val="2"/>
+        </w:numPr>
+      </w:pPr>
+      <w:r>
+        <w:t xml:space="preserve">Define some vector-valued function that maps the fixed image to the </w:t>
+      </w:r>
+      <w:proofErr w:type="gramStart"/>
+      <w:r>
+        <w:t>target</w:t>
+      </w:r>
+      <w:proofErr w:type="gramEnd"/>
+    </w:p>
+    <w:p>
+      <w:pPr>
+        <w:pStyle w:val="ListParagraph"/>
+        <w:numPr>
+          <w:ilvl w:val="2"/>
+          <w:numId w:val="2"/>
+        </w:numPr>
+      </w:pPr>
+      <w:r>
+        <w:t>The goal is for this vector field to maintain continuity in the deformation such that, when applied to medical imaging, anatomical structures in the fixed image are preserved in the reconstructed target image.</w:t>
+      </w:r>
+    </w:p>
+    <w:p>
+      <w:pPr>
+        <w:pStyle w:val="ListParagraph"/>
+        <w:numPr>
+          <w:ilvl w:val="3"/>
+          <w:numId w:val="2"/>
+        </w:numPr>
+      </w:pPr>
+      <w:r>
+        <w:lastRenderedPageBreak/>
+        <w:t xml:space="preserve">Because this model is trained using the MNIST dataset, interpretability of the mapping is not a focus of this project. </w:t>
       </w:r>
     </w:p>
     <w:p>
@@ -198,12 +314,76 @@
       <w:pPr>
         <w:pStyle w:val="ListParagraph"/>
         <w:numPr>
+          <w:ilvl w:val="1"/>
+          <w:numId w:val="1"/>
+        </w:numPr>
+      </w:pPr>
+      <w:r>
+        <w:t>256 filters per layer</w:t>
+      </w:r>
+    </w:p>
+    <w:p>
+      <w:pPr>
+        <w:pStyle w:val="ListParagraph"/>
+        <w:numPr>
           <w:ilvl w:val="0"/>
           <w:numId w:val="1"/>
         </w:numPr>
       </w:pPr>
       <w:r>
-        <w:t>Trained for 20 epochs</w:t>
+        <w:t xml:space="preserve">Hyperparameter </w:t>
+      </w:r>
+      <w:proofErr w:type="gramStart"/>
+      <w:r>
+        <w:t>tuning</w:t>
+      </w:r>
+      <w:proofErr w:type="gramEnd"/>
+    </w:p>
+    <w:p>
+      <w:pPr>
+        <w:pStyle w:val="ListParagraph"/>
+        <w:numPr>
+          <w:ilvl w:val="1"/>
+          <w:numId w:val="1"/>
+        </w:numPr>
+      </w:pPr>
+      <w:r>
+        <w:t xml:space="preserve">Trained for </w:t>
+      </w:r>
+      <w:r>
+        <w:t>4</w:t>
+      </w:r>
+      <w:r>
+        <w:t xml:space="preserve">0 </w:t>
+      </w:r>
+      <w:proofErr w:type="gramStart"/>
+      <w:r>
+        <w:t>epochs</w:t>
+      </w:r>
+      <w:proofErr w:type="gramEnd"/>
+    </w:p>
+    <w:p>
+      <w:pPr>
+        <w:pStyle w:val="ListParagraph"/>
+        <w:numPr>
+          <w:ilvl w:val="1"/>
+          <w:numId w:val="1"/>
+        </w:numPr>
+      </w:pPr>
+      <w:r>
+        <w:t>Grid search</w:t>
+      </w:r>
+    </w:p>
+    <w:p>
+      <w:pPr>
+        <w:pStyle w:val="ListParagraph"/>
+        <w:numPr>
+          <w:ilvl w:val="1"/>
+          <w:numId w:val="1"/>
+        </w:numPr>
+      </w:pPr>
+      <w:r>
+        <w:t>Varied learning rate, tuning parameter in loss function</w:t>
       </w:r>
     </w:p>
     <w:p>
@@ -215,75 +395,36 @@
         </w:numPr>
       </w:pPr>
       <w:r>
-        <w:t>Hyperparameter tuning</w:t>
-      </w:r>
-    </w:p>
-    <w:p>
-      <w:pPr>
-        <w:pStyle w:val="Heading2"/>
-      </w:pPr>
-      <w:r>
-        <w:t>Dataset</w:t>
-      </w:r>
-    </w:p>
-    <w:p>
-      <w:r>
-        <w:t>The MNIST dataset is a freely-available set of</w:t>
-      </w:r>
-      <w:r>
-        <w:t xml:space="preserve"> 70,000</w:t>
-      </w:r>
-      <w:r>
-        <w:t xml:space="preserve"> 28 x 28 grayscale images of handwritten integers from 0 to 9</w:t>
-      </w:r>
-      <w:r>
-        <w:t xml:space="preserve">, with 60,000 </w:t>
-      </w:r>
-      <w:r>
-        <w:t xml:space="preserve">original test images </w:t>
-      </w:r>
-      <w:r>
-        <w:t xml:space="preserve">and 10,000 test images. </w:t>
-      </w:r>
-      <w:r>
-        <w:t xml:space="preserve">The original training split was further divided into 48,000 training and 12,000 validation images. </w:t>
-      </w:r>
-      <w:r>
-        <w:t>A</w:t>
-      </w:r>
-      <w:r>
-        <w:t xml:space="preserve"> batch size of 179 was used</w:t>
-      </w:r>
-      <w:r>
-        <w:t xml:space="preserve"> in the </w:t>
-      </w:r>
-      <w:r>
-        <w:lastRenderedPageBreak/>
-        <w:t>training dataset</w:t>
-      </w:r>
-      <w:r>
-        <w:t xml:space="preserve">, where each image in each batch was randomly matched to another image in the training data. </w:t>
-      </w:r>
-      <w:r>
-        <w:t>Self-matching was allowed</w:t>
-      </w:r>
-      <w:r>
-        <w:t xml:space="preserve"> </w:t>
-      </w:r>
-      <w:r>
-        <w:t>i</w:t>
-      </w:r>
-      <w:r>
-        <w:t xml:space="preserve">n order to allow the model to learn </w:t>
-      </w:r>
-      <w:r>
-        <w:t xml:space="preserve">null </w:t>
-      </w:r>
-      <w:r>
-        <w:t>mappings</w:t>
-      </w:r>
-      <w:r>
-        <w:t xml:space="preserve">. </w:t>
+        <w:t>Final training</w:t>
+      </w:r>
+    </w:p>
+    <w:p>
+      <w:pPr>
+        <w:pStyle w:val="ListParagraph"/>
+        <w:numPr>
+          <w:ilvl w:val="1"/>
+          <w:numId w:val="1"/>
+        </w:numPr>
+      </w:pPr>
+      <w:r>
+        <w:t xml:space="preserve">Trained for minimum 5/maximum 40 </w:t>
+      </w:r>
+      <w:proofErr w:type="gramStart"/>
+      <w:r>
+        <w:t>epochs</w:t>
+      </w:r>
+      <w:proofErr w:type="gramEnd"/>
+    </w:p>
+    <w:p>
+      <w:pPr>
+        <w:pStyle w:val="ListParagraph"/>
+        <w:numPr>
+          <w:ilvl w:val="1"/>
+          <w:numId w:val="1"/>
+        </w:numPr>
+      </w:pPr>
+      <w:r>
+        <w:t>With early stopping if per-epoch validation loss increases</w:t>
       </w:r>
     </w:p>
     <w:p>
@@ -328,6 +469,21 @@
       </w:pPr>
       <w:r>
         <w:t>Test error</w:t>
+      </w:r>
+      <w:r>
+        <w:t xml:space="preserve"> on 7</w:t>
+      </w:r>
+    </w:p>
+    <w:p>
+      <w:pPr>
+        <w:pStyle w:val="ListParagraph"/>
+        <w:numPr>
+          <w:ilvl w:val="0"/>
+          <w:numId w:val="1"/>
+        </w:numPr>
+      </w:pPr>
+      <w:r>
+        <w:t>Test error on 1, 4, 6</w:t>
       </w:r>
     </w:p>
     <w:p>
@@ -365,7 +521,7 @@
         <w:rFonts w:ascii="Symbol" w:eastAsiaTheme="minorHAnsi" w:hAnsi="Symbol" w:cstheme="minorBidi" w:hint="default"/>
       </w:rPr>
     </w:lvl>
-    <w:lvl w:ilvl="1" w:tplc="04090003" w:tentative="1">
+    <w:lvl w:ilvl="1" w:tplc="04090003">
       <w:start w:val="1"/>
       <w:numFmt w:val="bullet"/>
       <w:lvlText w:val="o"/>
@@ -377,7 +533,7 @@
         <w:rFonts w:ascii="Courier New" w:hAnsi="Courier New" w:cs="Courier New" w:hint="default"/>
       </w:rPr>
     </w:lvl>
-    <w:lvl w:ilvl="2" w:tplc="04090005" w:tentative="1">
+    <w:lvl w:ilvl="2" w:tplc="04090005">
       <w:start w:val="1"/>
       <w:numFmt w:val="bullet"/>
       <w:lvlText w:val=""/>
@@ -389,7 +545,7 @@
         <w:rFonts w:ascii="Wingdings" w:hAnsi="Wingdings" w:hint="default"/>
       </w:rPr>
     </w:lvl>
-    <w:lvl w:ilvl="3" w:tplc="04090001" w:tentative="1">
+    <w:lvl w:ilvl="3" w:tplc="04090001">
       <w:start w:val="1"/>
       <w:numFmt w:val="bullet"/>
       <w:lvlText w:val=""/>

</xml_diff>

<commit_message>
updated text to reflect early stopping
</commit_message>
<xml_diff>
--- a/final project/Draft report.docx
+++ b/final project/Draft report.docx
@@ -134,26 +134,89 @@
         <w:t xml:space="preserve"> 28 x 28 grayscale images of handwritten integers from 0 to 9, with 60,000 original test images and 10,000 test images. The original training split was further divided into 48,000 training and 12,000 validation images.</w:t>
       </w:r>
       <w:r>
+        <w:t xml:space="preserve"> For model training, the training and validation data were subset to 6,000 and 1,000 images respectively of only the number 7. </w:t>
+      </w:r>
+      <w:r>
+        <w:t xml:space="preserve"> A batch size of 179 was used in the training dataset, where each image in each batch was randomly matched to another image in the training data. Self-matching was allowed in order to allow the model to learn null mappings. </w:t>
+      </w:r>
+    </w:p>
+    <w:p>
+      <w:pPr>
+        <w:pStyle w:val="Heading2"/>
+      </w:pPr>
+      <w:r>
+        <w:t>Network Design</w:t>
+      </w:r>
+    </w:p>
+    <w:p>
+      <w:r>
+        <w:t xml:space="preserve">Given a fixed image </w:t>
+      </w:r>
+      <w:r>
+        <w:rPr>
+          <w:b/>
+          <w:bCs/>
+        </w:rPr>
+        <w:t>F</w:t>
+      </w:r>
+      <w:r>
+        <w:t xml:space="preserve"> and a target image </w:t>
+      </w:r>
+      <w:r>
+        <w:rPr>
+          <w:b/>
+          <w:bCs/>
+        </w:rPr>
+        <w:t>T</w:t>
+      </w:r>
+      <w:r>
+        <w:rPr>
+          <w:b/>
+          <w:bCs/>
+        </w:rPr>
         <w:t xml:space="preserve"> </w:t>
       </w:r>
       <w:r>
-        <w:t xml:space="preserve">For model training, the training and validation data were subset to 6,000 and 1,000 images respectively of only the number 7. </w:t>
-      </w:r>
-      <w:r>
-        <w:t xml:space="preserve"> A batch size of 179 was used in the training dataset, where each image in each batch was randomly matched to another image in the training data. Self-matching was allowed in order to allow the model to learn null mappings. </w:t>
-      </w:r>
-    </w:p>
-    <w:p>
-      <w:pPr>
-        <w:pStyle w:val="Heading2"/>
-      </w:pPr>
-      <w:r>
-        <w:t>Network Design</w:t>
-      </w:r>
-    </w:p>
-    <w:p>
-      <w:r>
-        <w:t xml:space="preserve">Given a fixed image </w:t>
+        <w:t xml:space="preserve">in </w:t>
+      </w:r>
+      <w:r>
+        <w:rPr>
+          <w:b/>
+          <w:bCs/>
+        </w:rPr>
+        <w:t>R^</w:t>
+      </w:r>
+      <w:r>
+        <w:rPr>
+          <w:b/>
+          <w:bCs/>
+        </w:rPr>
+        <w:t>2</w:t>
+      </w:r>
+      <w:r>
+        <w:t xml:space="preserve"> </w:t>
+      </w:r>
+      <w:r>
+        <w:t>from</w:t>
+      </w:r>
+      <w:r>
+        <w:t xml:space="preserve"> the MNIST dataset, we attempt to find a continuous vector field </w:t>
+      </w:r>
+      <w:r>
+        <w:rPr>
+          <w:b/>
+          <w:bCs/>
+        </w:rPr>
+        <w:t>phi</w:t>
+      </w:r>
+      <w:r>
+        <w:t xml:space="preserve"> </w:t>
+      </w:r>
+      <w:r>
+        <w:t>describing the deformation from</w:t>
+      </w:r>
+      <w:r>
+        <w:t xml:space="preserve"> </w:t>
       </w:r>
       <w:r>
         <w:rPr>
@@ -163,7 +226,7 @@
         <w:t>F</w:t>
       </w:r>
       <w:r>
-        <w:t xml:space="preserve"> and a target image </w:t>
+        <w:t xml:space="preserve"> to </w:t>
       </w:r>
       <w:r>
         <w:rPr>
@@ -173,85 +236,7 @@
         <w:t>T</w:t>
       </w:r>
       <w:r>
-        <w:rPr>
-          <w:b/>
-          <w:bCs/>
-        </w:rPr>
-        <w:t xml:space="preserve"> </w:t>
-      </w:r>
-      <w:r>
-        <w:t xml:space="preserve">in </w:t>
-      </w:r>
-      <w:r>
-        <w:rPr>
-          <w:b/>
-          <w:bCs/>
-        </w:rPr>
-        <w:t>R^</w:t>
-      </w:r>
-      <w:r>
-        <w:rPr>
-          <w:b/>
-          <w:bCs/>
-        </w:rPr>
-        <w:t>2</w:t>
-      </w:r>
-      <w:r>
-        <w:t xml:space="preserve"> </w:t>
-      </w:r>
-      <w:r>
-        <w:t>from</w:t>
-      </w:r>
-      <w:r>
-        <w:t xml:space="preserve"> the MNIST dataset, we attempt to find a continuous vector field </w:t>
-      </w:r>
-      <w:r>
-        <w:rPr>
-          <w:b/>
-          <w:bCs/>
-        </w:rPr>
-        <w:t>phi</w:t>
-      </w:r>
-      <w:r>
-        <w:t xml:space="preserve"> </w:t>
-      </w:r>
-      <w:r>
-        <w:t>describing the deformation from</w:t>
-      </w:r>
-      <w:r>
-        <w:t xml:space="preserve"> </w:t>
-      </w:r>
-      <w:r>
-        <w:rPr>
-          <w:b/>
-          <w:bCs/>
-        </w:rPr>
-        <w:t>F</w:t>
-      </w:r>
-      <w:r>
-        <w:t xml:space="preserve"> to </w:t>
-      </w:r>
-      <w:r>
-        <w:rPr>
-          <w:b/>
-          <w:bCs/>
-        </w:rPr>
-        <w:t>T</w:t>
-      </w:r>
-      <w:r>
-        <w:t xml:space="preserve">. </w:t>
-      </w:r>
-      <w:r>
-        <w:t>The goal is for this vector field to maintain continuity in the deformation such that, when applied to medical imaging, anatomical structures in the fixed image are preserved in the reconstructed target image.</w:t>
-      </w:r>
-      <w:r>
-        <w:t xml:space="preserve"> </w:t>
-      </w:r>
-      <w:r>
-        <w:t>Because this model is trained using the MNIST dataset, interpretability of the mapping is not a focus of this project.</w:t>
-      </w:r>
-      <w:r>
-        <w:t xml:space="preserve"> </w:t>
+        <w:t xml:space="preserve">. The goal is for this vector field to maintain continuity in the deformation such that, when applied to medical imaging, anatomical structures in the fixed image are preserved in the reconstructed target image. Because this model is trained using the MNIST dataset, interpretability of the mapping is not a focus of this project. </w:t>
       </w:r>
     </w:p>
     <w:p>
@@ -403,7 +388,16 @@
         <w:t>.</w:t>
       </w:r>
       <w:r>
-        <w:t xml:space="preserve"> For both hyperparameter tuning and final training, the model was trained over 40 epochs. </w:t>
+        <w:t xml:space="preserve"> </w:t>
+      </w:r>
+      <w:r>
+        <w:t xml:space="preserve">For hyperparameter tuning, all models were run for 40 epochs. Final model training was run for a minimum of 5 epochs, stopping either after 40 epochs or </w:t>
+      </w:r>
+      <w:r>
+        <w:t xml:space="preserve"> </w:t>
+      </w:r>
+      <w:r>
+        <w:t>when the validation error for one epoch exceeded that of the previous.</w:t>
       </w:r>
     </w:p>
     <w:p>

</xml_diff>

<commit_message>
wrote discussion + added figures
</commit_message>
<xml_diff>
--- a/final project/Draft report.docx
+++ b/final project/Draft report.docx
@@ -18,7 +18,15 @@
         <w:t xml:space="preserve"> u</w:t>
       </w:r>
       <w:r>
-        <w:t>sing an approach based on the VoxelMorph algorithm</w:t>
+        <w:t xml:space="preserve">sing an approach based on the </w:t>
+      </w:r>
+      <w:proofErr w:type="spellStart"/>
+      <w:r>
+        <w:t>VoxelMorph</w:t>
+      </w:r>
+      <w:proofErr w:type="spellEnd"/>
+      <w:r>
+        <w:t xml:space="preserve"> algorithm</w:t>
       </w:r>
       <w:r>
         <w:t>. This model is trained on the MNIST dataset as a lightweight demonstration of the convolutional approach to image registration.</w:t>
@@ -72,7 +80,15 @@
         <w:t xml:space="preserve">to approximate the deformation field between pairs of images, this field can be generated significantly faster </w:t>
       </w:r>
       <w:r>
-        <w:t xml:space="preserve">by the VoxelMorph algorithm </w:t>
+        <w:t xml:space="preserve">by the </w:t>
+      </w:r>
+      <w:proofErr w:type="spellStart"/>
+      <w:r>
+        <w:t>VoxelMorph</w:t>
+      </w:r>
+      <w:proofErr w:type="spellEnd"/>
+      <w:r>
+        <w:t xml:space="preserve"> algorithm </w:t>
       </w:r>
       <w:r>
         <w:t xml:space="preserve">than older methods. </w:t>
@@ -125,7 +141,15 @@
     </w:p>
     <w:p>
       <w:r>
-        <w:t>The MNIST dataset is a freely-available set of 70,000</w:t>
+        <w:t xml:space="preserve">The MNIST dataset is a </w:t>
+      </w:r>
+      <w:proofErr w:type="gramStart"/>
+      <w:r>
+        <w:t>freely-available</w:t>
+      </w:r>
+      <w:proofErr w:type="gramEnd"/>
+      <w:r>
+        <w:t xml:space="preserve"> set of 70,000</w:t>
       </w:r>
       <w:r>
         <w:t xml:space="preserve"> single-channel,</w:t>
@@ -137,7 +161,15 @@
         <w:t xml:space="preserve"> For model training, the training and validation data were subset to 6,000 and 1,000 images respectively of only the number 7. </w:t>
       </w:r>
       <w:r>
-        <w:t xml:space="preserve"> A batch size of 179 was used in the training dataset, where each image in each batch was randomly matched to another image in the training data. Self-matching was allowed in order to allow the model to learn null mappings. </w:t>
+        <w:t xml:space="preserve"> A batch size of 179 was used in the training dataset, where each image in each batch was randomly matched to another image in the training data. Self-matching was allowed </w:t>
+      </w:r>
+      <w:proofErr w:type="gramStart"/>
+      <w:r>
+        <w:t>in order to</w:t>
+      </w:r>
+      <w:proofErr w:type="gramEnd"/>
+      <w:r>
+        <w:t xml:space="preserve"> allow the model to learn null mappings. </w:t>
       </w:r>
     </w:p>
     <w:p>
@@ -247,12 +279,21 @@
       <w:r>
         <w:t xml:space="preserve">learn a function </w:t>
       </w:r>
-      <w:r>
-        <w:rPr>
-          <w:b/>
-          <w:bCs/>
-        </w:rPr>
-        <w:t xml:space="preserve">f(F, </w:t>
+      <w:proofErr w:type="gramStart"/>
+      <w:r>
+        <w:rPr>
+          <w:b/>
+          <w:bCs/>
+        </w:rPr>
+        <w:t>f(</w:t>
+      </w:r>
+      <w:proofErr w:type="gramEnd"/>
+      <w:r>
+        <w:rPr>
+          <w:b/>
+          <w:bCs/>
+        </w:rPr>
+        <w:t xml:space="preserve">F, </w:t>
       </w:r>
       <w:r>
         <w:rPr>
@@ -276,10 +317,26 @@
         <w:t>T</w:t>
       </w:r>
       <w:r>
-        <w:t xml:space="preserve">, we use a CNN approach based on the VoxelMorph algorithm. </w:t>
-      </w:r>
-      <w:r>
-        <w:t xml:space="preserve">Three convolutional layers are used to encode the image information and reduce the complexity of the represented dataset using max pooling. Three convolutional layers are then used to decode the encoded information via upsampling and convert it into a two-layer field representing the x- and y-axis deformation for each pixel in </w:t>
+        <w:t xml:space="preserve">, we use a CNN approach based on the </w:t>
+      </w:r>
+      <w:proofErr w:type="spellStart"/>
+      <w:r>
+        <w:t>VoxelMorph</w:t>
+      </w:r>
+      <w:proofErr w:type="spellEnd"/>
+      <w:r>
+        <w:t xml:space="preserve"> algorithm. </w:t>
+      </w:r>
+      <w:r>
+        <w:t xml:space="preserve">Three convolutional layers are used to encode the image information and reduce the complexity of the represented dataset using max pooling. Three convolutional layers are then used to decode the encoded information via </w:t>
+      </w:r>
+      <w:proofErr w:type="spellStart"/>
+      <w:r>
+        <w:t>upsampling</w:t>
+      </w:r>
+      <w:proofErr w:type="spellEnd"/>
+      <w:r>
+        <w:t xml:space="preserve"> and convert it into a two-layer field representing the x- and y-axis deformation for each pixel in </w:t>
       </w:r>
       <w:r>
         <w:rPr>
@@ -289,7 +346,23 @@
         <w:t>F</w:t>
       </w:r>
       <w:r>
-        <w:t xml:space="preserve">. All layers were batch-normalized with a 20% dropout rate, and the hidden layers used a leaky ReLU activation function over 256 filters. The output layer used a tanh activation function to normalize the final field estimate. </w:t>
+        <w:t xml:space="preserve">. All layers were batch-normalized with a 20% dropout rate, and the hidden layers used a leaky </w:t>
+      </w:r>
+      <w:proofErr w:type="spellStart"/>
+      <w:r>
+        <w:t>ReLU</w:t>
+      </w:r>
+      <w:proofErr w:type="spellEnd"/>
+      <w:r>
+        <w:t xml:space="preserve"> activation function over 256 filters. The output layer used a </w:t>
+      </w:r>
+      <w:proofErr w:type="spellStart"/>
+      <w:r>
+        <w:t>tanh</w:t>
+      </w:r>
+      <w:proofErr w:type="spellEnd"/>
+      <w:r>
+        <w:t xml:space="preserve"> activation function to normalize the final field estimate. </w:t>
       </w:r>
     </w:p>
     <w:p>
@@ -317,7 +390,23 @@
           <w:b/>
           <w:bCs/>
         </w:rPr>
-        <w:t>Loss = sum( (f(F, phi) – T )^2 + || \grad{phi} ||^2 )</w:t>
+        <w:t xml:space="preserve">Loss = </w:t>
+      </w:r>
+      <w:proofErr w:type="gramStart"/>
+      <w:r>
+        <w:rPr>
+          <w:b/>
+          <w:bCs/>
+        </w:rPr>
+        <w:t>sum( (</w:t>
+      </w:r>
+      <w:proofErr w:type="gramEnd"/>
+      <w:r>
+        <w:rPr>
+          <w:b/>
+          <w:bCs/>
+        </w:rPr>
+        <w:t>f(F, phi) – T )^2 + || \grad{phi} ||^2 )</w:t>
       </w:r>
     </w:p>
     <w:p>
@@ -341,8 +430,25 @@
         <w:t>approximated using finite differences</w:t>
       </w:r>
       <w:r>
-        <w:t xml:space="preserve">. The two terms are weighted according a tuning parameter </w:t>
-      </w:r>
+        <w:t xml:space="preserve">. The two terms are weighted </w:t>
+      </w:r>
+      <w:proofErr w:type="gramStart"/>
+      <w:r>
+        <w:t>according</w:t>
+      </w:r>
+      <w:proofErr w:type="gramEnd"/>
+      <w:r>
+        <w:t xml:space="preserve"> </w:t>
+      </w:r>
+      <w:proofErr w:type="gramStart"/>
+      <w:r>
+        <w:t>a tuning</w:t>
+      </w:r>
+      <w:proofErr w:type="gramEnd"/>
+      <w:r>
+        <w:t xml:space="preserve"> parameter </w:t>
+      </w:r>
+      <w:proofErr w:type="spellStart"/>
       <w:r>
         <w:rPr>
           <w:b/>
@@ -350,6 +456,7 @@
         </w:rPr>
         <w:t>lambda_smooth</w:t>
       </w:r>
+      <w:proofErr w:type="spellEnd"/>
       <w:r>
         <w:t>.</w:t>
       </w:r>
@@ -377,6 +484,7 @@
       <w:r>
         <w:t xml:space="preserve">A grid search was performed to identify the optimal learning rate and </w:t>
       </w:r>
+      <w:proofErr w:type="spellStart"/>
       <w:r>
         <w:rPr>
           <w:b/>
@@ -384,6 +492,7 @@
         </w:rPr>
         <w:t>lambda_smooth</w:t>
       </w:r>
+      <w:proofErr w:type="spellEnd"/>
       <w:r>
         <w:t>.</w:t>
       </w:r>
@@ -391,18 +500,34 @@
         <w:t xml:space="preserve"> </w:t>
       </w:r>
       <w:r>
-        <w:t xml:space="preserve">For hyperparameter tuning, all models were run for 40 epochs. Final model training was run for a minimum of 5 epochs, stopping either after 40 epochs or </w:t>
+        <w:t xml:space="preserve">For hyperparameter tuning, all models were run for 40 epochs. Final model training was run for a minimum of 5 epochs, stopping either after 40 epochs </w:t>
+      </w:r>
+      <w:proofErr w:type="gramStart"/>
+      <w:r>
+        <w:t xml:space="preserve">or </w:t>
       </w:r>
       <w:r>
         <w:t xml:space="preserve"> </w:t>
       </w:r>
       <w:r>
-        <w:t>when the validation error for one epoch exceeded that of the previous.</w:t>
-      </w:r>
-    </w:p>
-    <w:p>
-      <w:r>
-        <w:t xml:space="preserve">Models were trained using a subset of the data that only included the number 7. The test loss was then generated for two scenarios, one for mapping instances of the number 7 to the number 7, and one for mapping the number 4 to the number 4 in order to determine how generalizable the model is beyond its initial training set. </w:t>
+        <w:t>when</w:t>
+      </w:r>
+      <w:proofErr w:type="gramEnd"/>
+      <w:r>
+        <w:t xml:space="preserve"> the validation error for one epoch exceeded that of the previous.</w:t>
+      </w:r>
+    </w:p>
+    <w:p>
+      <w:r>
+        <w:t xml:space="preserve">Models were trained using a subset of the data that only included the number 7. The test loss was then generated for two scenarios, one for mapping instances of the number 7 to the number 7, and one for mapping the number 4 to the number 4 </w:t>
+      </w:r>
+      <w:proofErr w:type="gramStart"/>
+      <w:r>
+        <w:t>in order to</w:t>
+      </w:r>
+      <w:proofErr w:type="gramEnd"/>
+      <w:r>
+        <w:t xml:space="preserve"> determine how generalizable the model is beyond its initial training set. </w:t>
       </w:r>
     </w:p>
     <w:p>
@@ -433,6 +558,233 @@
       </w:pPr>
       <w:r>
         <w:t>Results</w:t>
+      </w:r>
+    </w:p>
+    <w:p>
+      <w:pPr>
+        <w:pStyle w:val="Heading2"/>
+      </w:pPr>
+      <w:r>
+        <w:t>Model Training</w:t>
+      </w:r>
+    </w:p>
+    <w:p>
+      <w:pPr>
+        <w:rPr>
+          <w:b/>
+          <w:bCs/>
+        </w:rPr>
+      </w:pPr>
+      <w:r>
+        <w:t>H</w:t>
+      </w:r>
+      <w:r>
+        <w:t>yperparameter tuning</w:t>
+      </w:r>
+      <w:r>
+        <w:t xml:space="preserve"> identified an optimal</w:t>
+      </w:r>
+      <w:r>
+        <w:t xml:space="preserve"> $\</w:t>
+      </w:r>
+      <w:r>
+        <w:rPr>
+          <w:b/>
+          <w:bCs/>
+        </w:rPr>
+        <w:t>lambda_</w:t>
+      </w:r>
+      <w:r>
+        <w:rPr>
+          <w:b/>
+          <w:bCs/>
+        </w:rPr>
+        <w:t>{</w:t>
+      </w:r>
+      <w:r>
+        <w:rPr>
+          <w:b/>
+          <w:bCs/>
+        </w:rPr>
+        <w:t>smooth</w:t>
+      </w:r>
+      <w:r>
+        <w:rPr>
+          <w:b/>
+          <w:bCs/>
+        </w:rPr>
+        <w:t xml:space="preserve">} = 0.1$ </w:t>
+      </w:r>
+      <w:r>
+        <w:t>as its tuning parameter,</w:t>
+      </w:r>
+      <w:r>
+        <w:rPr>
+          <w:b/>
+          <w:bCs/>
+        </w:rPr>
+        <w:t xml:space="preserve"> </w:t>
+      </w:r>
+      <w:r>
+        <w:t>and a</w:t>
+      </w:r>
+      <w:r>
+        <w:t>n optimal</w:t>
+      </w:r>
+      <w:r>
+        <w:t xml:space="preserve"> learning rate of </w:t>
+      </w:r>
+      <w:r>
+        <w:rPr>
+          <w:b/>
+          <w:bCs/>
+        </w:rPr>
+        <w:t>$\eta = 0.1$</w:t>
+      </w:r>
+      <w:r>
+        <w:t>.</w:t>
+      </w:r>
+      <w:r>
+        <w:t xml:space="preserve"> On final training, the model was run for 12 epochs before the validation converged, and the training was stopped. </w:t>
+      </w:r>
+      <w:r>
+        <w:t xml:space="preserve">The training and validation loss are presented in </w:t>
+      </w:r>
+      <w:r>
+        <w:rPr>
+          <w:b/>
+          <w:bCs/>
+        </w:rPr>
+        <w:t>Fig. 1</w:t>
+      </w:r>
+      <w:r>
+        <w:rPr>
+          <w:b/>
+          <w:bCs/>
+        </w:rPr>
+        <w:t>.</w:t>
+      </w:r>
+    </w:p>
+    <w:p>
+      <w:pPr>
+        <w:rPr>
+          <w:b/>
+          <w:bCs/>
+        </w:rPr>
+      </w:pPr>
+      <w:r>
+        <w:lastRenderedPageBreak/>
+        <w:drawing>
+          <wp:inline distT="0" distB="0" distL="0" distR="0" wp14:anchorId="5E227C31" wp14:editId="6C035D2F">
+            <wp:extent cx="3724795" cy="2362530"/>
+            <wp:effectExtent l="0" t="0" r="9525" b="0"/>
+            <wp:docPr id="307018634" name="Picture 1" descr="A graph of blue and orange lines&#10;&#10;Description automatically generated"/>
+            <wp:cNvGraphicFramePr>
+              <a:graphicFrameLocks xmlns:a="http://schemas.openxmlformats.org/drawingml/2006/main" noChangeAspect="1"/>
+            </wp:cNvGraphicFramePr>
+            <a:graphic xmlns:a="http://schemas.openxmlformats.org/drawingml/2006/main">
+              <a:graphicData uri="http://schemas.openxmlformats.org/drawingml/2006/picture">
+                <pic:pic xmlns:pic="http://schemas.openxmlformats.org/drawingml/2006/picture">
+                  <pic:nvPicPr>
+                    <pic:cNvPr id="307018634" name="Picture 1" descr="A graph of blue and orange lines&#10;&#10;Description automatically generated"/>
+                    <pic:cNvPicPr/>
+                  </pic:nvPicPr>
+                  <pic:blipFill>
+                    <a:blip r:embed="rId5"/>
+                    <a:stretch>
+                      <a:fillRect/>
+                    </a:stretch>
+                  </pic:blipFill>
+                  <pic:spPr>
+                    <a:xfrm>
+                      <a:off x="0" y="0"/>
+                      <a:ext cx="3724795" cy="2362530"/>
+                    </a:xfrm>
+                    <a:prstGeom prst="rect">
+                      <a:avLst/>
+                    </a:prstGeom>
+                  </pic:spPr>
+                </pic:pic>
+              </a:graphicData>
+            </a:graphic>
+          </wp:inline>
+        </w:drawing>
+      </w:r>
+    </w:p>
+    <w:p>
+      <w:r>
+        <w:drawing>
+          <wp:inline distT="0" distB="0" distL="0" distR="0" wp14:anchorId="47C69853" wp14:editId="0C227E73">
+            <wp:extent cx="5943600" cy="2064385"/>
+            <wp:effectExtent l="0" t="0" r="0" b="0"/>
+            <wp:docPr id="866854522" name="Picture 1" descr="A colorful image of a curve&#10;&#10;Description automatically generated with medium confidence"/>
+            <wp:cNvGraphicFramePr>
+              <a:graphicFrameLocks xmlns:a="http://schemas.openxmlformats.org/drawingml/2006/main" noChangeAspect="1"/>
+            </wp:cNvGraphicFramePr>
+            <a:graphic xmlns:a="http://schemas.openxmlformats.org/drawingml/2006/main">
+              <a:graphicData uri="http://schemas.openxmlformats.org/drawingml/2006/picture">
+                <pic:pic xmlns:pic="http://schemas.openxmlformats.org/drawingml/2006/picture">
+                  <pic:nvPicPr>
+                    <pic:cNvPr id="866854522" name="Picture 1" descr="A colorful image of a curve&#10;&#10;Description automatically generated with medium confidence"/>
+                    <pic:cNvPicPr/>
+                  </pic:nvPicPr>
+                  <pic:blipFill>
+                    <a:blip r:embed="rId6"/>
+                    <a:stretch>
+                      <a:fillRect/>
+                    </a:stretch>
+                  </pic:blipFill>
+                  <pic:spPr>
+                    <a:xfrm>
+                      <a:off x="0" y="0"/>
+                      <a:ext cx="5943600" cy="2064385"/>
+                    </a:xfrm>
+                    <a:prstGeom prst="rect">
+                      <a:avLst/>
+                    </a:prstGeom>
+                  </pic:spPr>
+                </pic:pic>
+              </a:graphicData>
+            </a:graphic>
+          </wp:inline>
+        </w:drawing>
+      </w:r>
+      <w:r>
+        <w:drawing>
+          <wp:inline distT="0" distB="0" distL="0" distR="0" wp14:anchorId="6BBB735A" wp14:editId="321FBDF6">
+            <wp:extent cx="5943600" cy="2090420"/>
+            <wp:effectExtent l="0" t="0" r="0" b="5080"/>
+            <wp:docPr id="974402576" name="Picture 1" descr="A colorful image with numbers&#10;&#10;Description automatically generated with medium confidence"/>
+            <wp:cNvGraphicFramePr>
+              <a:graphicFrameLocks xmlns:a="http://schemas.openxmlformats.org/drawingml/2006/main" noChangeAspect="1"/>
+            </wp:cNvGraphicFramePr>
+            <a:graphic xmlns:a="http://schemas.openxmlformats.org/drawingml/2006/main">
+              <a:graphicData uri="http://schemas.openxmlformats.org/drawingml/2006/picture">
+                <pic:pic xmlns:pic="http://schemas.openxmlformats.org/drawingml/2006/picture">
+                  <pic:nvPicPr>
+                    <pic:cNvPr id="974402576" name="Picture 1" descr="A colorful image with numbers&#10;&#10;Description automatically generated with medium confidence"/>
+                    <pic:cNvPicPr/>
+                  </pic:nvPicPr>
+                  <pic:blipFill>
+                    <a:blip r:embed="rId7"/>
+                    <a:stretch>
+                      <a:fillRect/>
+                    </a:stretch>
+                  </pic:blipFill>
+                  <pic:spPr>
+                    <a:xfrm>
+                      <a:off x="0" y="0"/>
+                      <a:ext cx="5943600" cy="2090420"/>
+                    </a:xfrm>
+                    <a:prstGeom prst="rect">
+                      <a:avLst/>
+                    </a:prstGeom>
+                  </pic:spPr>
+                </pic:pic>
+              </a:graphicData>
+            </a:graphic>
+          </wp:inline>
+        </w:drawing>
       </w:r>
     </w:p>
     <w:p>
@@ -440,53 +792,100 @@
         <w:pStyle w:val="ListParagraph"/>
         <w:numPr>
           <w:ilvl w:val="0"/>
-          <w:numId w:val="1"/>
+          <w:numId w:val="4"/>
         </w:numPr>
       </w:pPr>
       <w:r>
-        <w:t>Best hyperparameters</w:t>
-      </w:r>
-    </w:p>
-    <w:p>
-      <w:pPr>
-        <w:pStyle w:val="ListParagraph"/>
-        <w:numPr>
-          <w:ilvl w:val="0"/>
-          <w:numId w:val="1"/>
-        </w:numPr>
-      </w:pPr>
-      <w:r>
-        <w:t>Training vs. validation loss</w:t>
-      </w:r>
-    </w:p>
-    <w:p>
-      <w:pPr>
-        <w:pStyle w:val="ListParagraph"/>
-        <w:numPr>
-          <w:ilvl w:val="0"/>
-          <w:numId w:val="1"/>
-        </w:numPr>
-      </w:pPr>
-      <w:r>
-        <w:t>Test error</w:t>
-      </w:r>
-      <w:r>
-        <w:t xml:space="preserve"> on 7</w:t>
-      </w:r>
-    </w:p>
-    <w:p>
-      <w:pPr>
-        <w:pStyle w:val="ListParagraph"/>
-        <w:numPr>
-          <w:ilvl w:val="0"/>
-          <w:numId w:val="1"/>
-        </w:numPr>
-      </w:pPr>
-      <w:r>
-        <w:t xml:space="preserve">Test error on </w:t>
-      </w:r>
-      <w:r>
-        <w:t>4</w:t>
+        <w:t>Generalization experiment</w:t>
+      </w:r>
+    </w:p>
+    <w:p>
+      <w:r>
+        <w:lastRenderedPageBreak/>
+        <w:drawing>
+          <wp:inline distT="0" distB="0" distL="0" distR="0" wp14:anchorId="0961556F" wp14:editId="761743DF">
+            <wp:extent cx="3686689" cy="2505425"/>
+            <wp:effectExtent l="0" t="0" r="0" b="9525"/>
+            <wp:docPr id="159472707" name="Picture 1" descr="A blue and orange bar graph&#10;&#10;Description automatically generated"/>
+            <wp:cNvGraphicFramePr>
+              <a:graphicFrameLocks xmlns:a="http://schemas.openxmlformats.org/drawingml/2006/main" noChangeAspect="1"/>
+            </wp:cNvGraphicFramePr>
+            <a:graphic xmlns:a="http://schemas.openxmlformats.org/drawingml/2006/main">
+              <a:graphicData uri="http://schemas.openxmlformats.org/drawingml/2006/picture">
+                <pic:pic xmlns:pic="http://schemas.openxmlformats.org/drawingml/2006/picture">
+                  <pic:nvPicPr>
+                    <pic:cNvPr id="159472707" name="Picture 1" descr="A blue and orange bar graph&#10;&#10;Description automatically generated"/>
+                    <pic:cNvPicPr/>
+                  </pic:nvPicPr>
+                  <pic:blipFill>
+                    <a:blip r:embed="rId8"/>
+                    <a:stretch>
+                      <a:fillRect/>
+                    </a:stretch>
+                  </pic:blipFill>
+                  <pic:spPr>
+                    <a:xfrm>
+                      <a:off x="0" y="0"/>
+                      <a:ext cx="3686689" cy="2505425"/>
+                    </a:xfrm>
+                    <a:prstGeom prst="rect">
+                      <a:avLst/>
+                    </a:prstGeom>
+                  </pic:spPr>
+                </pic:pic>
+              </a:graphicData>
+            </a:graphic>
+          </wp:inline>
+        </w:drawing>
+      </w:r>
+    </w:p>
+    <w:p>
+      <w:r>
+        <w:rPr>
+          <w:noProof/>
+        </w:rPr>
+        <w:lastRenderedPageBreak/>
+        <w:drawing>
+          <wp:inline distT="0" distB="0" distL="0" distR="0" wp14:anchorId="6B3B8717" wp14:editId="5A3D7D01">
+            <wp:extent cx="5943600" cy="6262370"/>
+            <wp:effectExtent l="0" t="0" r="0" b="5080"/>
+            <wp:docPr id="1635290873" name="Picture 1" descr="A collage of numbers and images&#10;&#10;Description automatically generated"/>
+            <wp:cNvGraphicFramePr>
+              <a:graphicFrameLocks xmlns:a="http://schemas.openxmlformats.org/drawingml/2006/main" noChangeAspect="1"/>
+            </wp:cNvGraphicFramePr>
+            <a:graphic xmlns:a="http://schemas.openxmlformats.org/drawingml/2006/main">
+              <a:graphicData uri="http://schemas.openxmlformats.org/drawingml/2006/picture">
+                <pic:pic xmlns:pic="http://schemas.openxmlformats.org/drawingml/2006/picture">
+                  <pic:nvPicPr>
+                    <pic:cNvPr id="1635290873" name="Picture 1" descr="A collage of numbers and images&#10;&#10;Description automatically generated"/>
+                    <pic:cNvPicPr/>
+                  </pic:nvPicPr>
+                  <pic:blipFill>
+                    <a:blip r:embed="rId9"/>
+                    <a:stretch>
+                      <a:fillRect/>
+                    </a:stretch>
+                  </pic:blipFill>
+                  <pic:spPr>
+                    <a:xfrm>
+                      <a:off x="0" y="0"/>
+                      <a:ext cx="5943600" cy="6262370"/>
+                    </a:xfrm>
+                    <a:prstGeom prst="rect">
+                      <a:avLst/>
+                    </a:prstGeom>
+                  </pic:spPr>
+                </pic:pic>
+              </a:graphicData>
+            </a:graphic>
+          </wp:inline>
+        </w:drawing>
+      </w:r>
+      <w:r>
+        <w:rPr>
+          <w:noProof/>
+        </w:rPr>
+        <w:t xml:space="preserve"> </w:t>
       </w:r>
     </w:p>
     <w:p>
@@ -495,6 +894,103 @@
       </w:pPr>
       <w:r>
         <w:t>Discussion</w:t>
+      </w:r>
+    </w:p>
+    <w:p>
+      <w:r>
+        <w:t>The model trained here has demonstrated some success in the image registration task, although not to the extent that the generated and target images are indistinguishable. The close tracking of the validation loss with the training loss suggests that future iterations of the model may benefit from a deeper architecture, larger network size, or longer training period.</w:t>
+      </w:r>
+    </w:p>
+    <w:p>
+      <w:r>
+        <w:t xml:space="preserve">For the training </w:t>
+      </w:r>
+      <w:r>
+        <w:t>case</w:t>
+      </w:r>
+      <w:r>
+        <w:t xml:space="preserve">, one obstacle </w:t>
+      </w:r>
+      <w:r>
+        <w:t xml:space="preserve">encountered </w:t>
+      </w:r>
+      <w:r>
+        <w:t xml:space="preserve">was that there are two common variants of the number 7 – one with a crossbar, and one without. In all iterations of the training, the model struggled to generate a crossbar that was present in the target image, but not in the fixed image. This is to be </w:t>
+      </w:r>
+      <w:r>
+        <w:lastRenderedPageBreak/>
+        <w:t xml:space="preserve">expected by the nature of the problem setup – because the deformation process is continuous, it is difficult to invent new features in the final product that are not present in the original image. </w:t>
+      </w:r>
+    </w:p>
+    <w:p>
+      <w:r>
+        <w:t xml:space="preserve">Based on the average test loss, the model’s ability to generalize to numbers other than 7 was </w:t>
+      </w:r>
+      <w:r>
+        <w:t xml:space="preserve">also </w:t>
+      </w:r>
+      <w:r>
+        <w:t>dependent on the similarity between the two numbers. For example, the model struggled</w:t>
+      </w:r>
+      <w:r>
+        <w:t xml:space="preserve"> the most to register the number 6, likely because it is significantly less linear than 7, 1, or 4. </w:t>
+      </w:r>
+      <w:r>
+        <w:t xml:space="preserve">Interestingly, on inspection, certain features were successfully deformed </w:t>
+      </w:r>
+      <w:r>
+        <w:t xml:space="preserve">in the 6-dataset that would not have been present in the training data, such as the loop on the right-hand side. This suggests </w:t>
+      </w:r>
+      <w:r>
+        <w:t xml:space="preserve">that the model’s ability to achieve a deformation </w:t>
+      </w:r>
+      <w:r>
+        <w:t>was not limited to simple linear structures, and that the lack of generalizability has a more complex source.</w:t>
+      </w:r>
+    </w:p>
+    <w:p>
+      <w:r>
+        <w:t>A final</w:t>
+      </w:r>
+      <w:r>
+        <w:t xml:space="preserve"> limitation for this project was that the hardware used was not sufficient to train </w:t>
+      </w:r>
+      <w:proofErr w:type="gramStart"/>
+      <w:r>
+        <w:t>moderately-sized</w:t>
+      </w:r>
+      <w:proofErr w:type="gramEnd"/>
+      <w:r>
+        <w:t xml:space="preserve"> models in a practical way, limiting the scope of the hyperparameter tuning.</w:t>
+      </w:r>
+      <w:r>
+        <w:t xml:space="preserve"> </w:t>
+      </w:r>
+      <w:r>
+        <w:t xml:space="preserve">The original </w:t>
+      </w:r>
+      <w:proofErr w:type="spellStart"/>
+      <w:r>
+        <w:t>VoxelMorph</w:t>
+      </w:r>
+      <w:proofErr w:type="spellEnd"/>
+      <w:r>
+        <w:t xml:space="preserve"> model used a 12-layer CNN to estimate </w:t>
+      </w:r>
+      <w:proofErr w:type="gramStart"/>
+      <w:r>
+        <w:rPr>
+          <w:b/>
+          <w:bCs/>
+        </w:rPr>
+        <w:t>f</w:t>
+      </w:r>
+      <w:r>
+        <w:t>, and</w:t>
+      </w:r>
+      <w:proofErr w:type="gramEnd"/>
+      <w:r>
+        <w:t xml:space="preserve"> was reported to train in “a few minutes”. For comparison, this model used a 6-layer network and was only able to train successfully over the course of several hours. </w:t>
       </w:r>
     </w:p>
     <w:sectPr>
@@ -510,6 +1006,230 @@
 <file path=word/numbering.xml><?xml version="1.0" encoding="utf-8"?>
 <w:numbering xmlns:wpc="http://schemas.microsoft.com/office/word/2010/wordprocessingCanvas" xmlns:cx="http://schemas.microsoft.com/office/drawing/2014/chartex" xmlns:cx1="http://schemas.microsoft.com/office/drawing/2015/9/8/chartex" xmlns:cx2="http://schemas.microsoft.com/office/drawing/2015/10/21/chartex" xmlns:cx3="http://schemas.microsoft.com/office/drawing/2016/5/9/chartex" xmlns:cx4="http://schemas.microsoft.com/office/drawing/2016/5/10/chartex" xmlns:cx5="http://schemas.microsoft.com/office/drawing/2016/5/11/chartex" xmlns:cx6="http://schemas.microsoft.com/office/drawing/2016/5/12/chartex" xmlns:cx7="http://schemas.microsoft.com/office/drawing/2016/5/13/chartex" xmlns:cx8="http://schemas.microsoft.com/office/drawing/2016/5/14/chartex" xmlns:mc="http://schemas.openxmlformats.org/markup-compatibility/2006" xmlns:aink="http://schemas.microsoft.com/office/drawing/2016/ink" xmlns:am3d="http://schemas.microsoft.com/office/drawing/2017/model3d" xmlns:o="urn:schemas-microsoft-com:office:office" xmlns:oel="http://schemas.microsoft.com/office/2019/extlst" xmlns:r="http://schemas.openxmlformats.org/officeDocument/2006/relationships" xmlns:m="http://schemas.openxmlformats.org/officeDocument/2006/math" xmlns:v="urn:schemas-microsoft-com:vml" xmlns:wp14="http://schemas.microsoft.com/office/word/2010/wordprocessingDrawing" xmlns:wp="http://schemas.openxmlformats.org/drawingml/2006/wordprocessingDrawing" xmlns:w10="urn:schemas-microsoft-com:office:word" xmlns:w="http://schemas.openxmlformats.org/wordprocessingml/2006/main" xmlns:w14="http://schemas.microsoft.com/office/word/2010/wordml" xmlns:w15="http://schemas.microsoft.com/office/word/2012/wordml" xmlns:w16cex="http://schemas.microsoft.com/office/word/2018/wordml/cex" xmlns:w16cid="http://schemas.microsoft.com/office/word/2016/wordml/cid" xmlns:w16="http://schemas.microsoft.com/office/word/2018/wordml" xmlns:w16sdtdh="http://schemas.microsoft.com/office/word/2020/wordml/sdtdatahash" xmlns:w16se="http://schemas.microsoft.com/office/word/2015/wordml/symex" xmlns:wpg="http://schemas.microsoft.com/office/word/2010/wordprocessingGroup" xmlns:wpi="http://schemas.microsoft.com/office/word/2010/wordprocessingInk" xmlns:wne="http://schemas.microsoft.com/office/word/2006/wordml" xmlns:wps="http://schemas.microsoft.com/office/word/2010/wordprocessingShape" mc:Ignorable="w14 w15 w16se w16cid w16 w16cex w16sdtdh wp14">
   <w:abstractNum w:abstractNumId="0" w15:restartNumberingAfterBreak="0">
+    <w:nsid w:val="219F1076"/>
+    <w:multiLevelType w:val="hybridMultilevel"/>
+    <w:tmpl w:val="1450C6D4"/>
+    <w:lvl w:ilvl="0" w:tplc="7A84A08E">
+      <w:numFmt w:val="bullet"/>
+      <w:lvlText w:val=""/>
+      <w:lvlJc w:val="left"/>
+      <w:pPr>
+        <w:ind w:left="720" w:hanging="360"/>
+      </w:pPr>
+      <w:rPr>
+        <w:rFonts w:ascii="Symbol" w:eastAsiaTheme="minorHAnsi" w:hAnsi="Symbol" w:cstheme="minorBidi" w:hint="default"/>
+      </w:rPr>
+    </w:lvl>
+    <w:lvl w:ilvl="1" w:tplc="04090003">
+      <w:start w:val="1"/>
+      <w:numFmt w:val="bullet"/>
+      <w:lvlText w:val="o"/>
+      <w:lvlJc w:val="left"/>
+      <w:pPr>
+        <w:ind w:left="1440" w:hanging="360"/>
+      </w:pPr>
+      <w:rPr>
+        <w:rFonts w:ascii="Courier New" w:hAnsi="Courier New" w:cs="Courier New" w:hint="default"/>
+      </w:rPr>
+    </w:lvl>
+    <w:lvl w:ilvl="2" w:tplc="04090005" w:tentative="1">
+      <w:start w:val="1"/>
+      <w:numFmt w:val="bullet"/>
+      <w:lvlText w:val=""/>
+      <w:lvlJc w:val="left"/>
+      <w:pPr>
+        <w:ind w:left="2160" w:hanging="360"/>
+      </w:pPr>
+      <w:rPr>
+        <w:rFonts w:ascii="Wingdings" w:hAnsi="Wingdings" w:hint="default"/>
+      </w:rPr>
+    </w:lvl>
+    <w:lvl w:ilvl="3" w:tplc="04090001" w:tentative="1">
+      <w:start w:val="1"/>
+      <w:numFmt w:val="bullet"/>
+      <w:lvlText w:val=""/>
+      <w:lvlJc w:val="left"/>
+      <w:pPr>
+        <w:ind w:left="2880" w:hanging="360"/>
+      </w:pPr>
+      <w:rPr>
+        <w:rFonts w:ascii="Symbol" w:hAnsi="Symbol" w:hint="default"/>
+      </w:rPr>
+    </w:lvl>
+    <w:lvl w:ilvl="4" w:tplc="04090003" w:tentative="1">
+      <w:start w:val="1"/>
+      <w:numFmt w:val="bullet"/>
+      <w:lvlText w:val="o"/>
+      <w:lvlJc w:val="left"/>
+      <w:pPr>
+        <w:ind w:left="3600" w:hanging="360"/>
+      </w:pPr>
+      <w:rPr>
+        <w:rFonts w:ascii="Courier New" w:hAnsi="Courier New" w:cs="Courier New" w:hint="default"/>
+      </w:rPr>
+    </w:lvl>
+    <w:lvl w:ilvl="5" w:tplc="04090005" w:tentative="1">
+      <w:start w:val="1"/>
+      <w:numFmt w:val="bullet"/>
+      <w:lvlText w:val=""/>
+      <w:lvlJc w:val="left"/>
+      <w:pPr>
+        <w:ind w:left="4320" w:hanging="360"/>
+      </w:pPr>
+      <w:rPr>
+        <w:rFonts w:ascii="Wingdings" w:hAnsi="Wingdings" w:hint="default"/>
+      </w:rPr>
+    </w:lvl>
+    <w:lvl w:ilvl="6" w:tplc="04090001" w:tentative="1">
+      <w:start w:val="1"/>
+      <w:numFmt w:val="bullet"/>
+      <w:lvlText w:val=""/>
+      <w:lvlJc w:val="left"/>
+      <w:pPr>
+        <w:ind w:left="5040" w:hanging="360"/>
+      </w:pPr>
+      <w:rPr>
+        <w:rFonts w:ascii="Symbol" w:hAnsi="Symbol" w:hint="default"/>
+      </w:rPr>
+    </w:lvl>
+    <w:lvl w:ilvl="7" w:tplc="04090003" w:tentative="1">
+      <w:start w:val="1"/>
+      <w:numFmt w:val="bullet"/>
+      <w:lvlText w:val="o"/>
+      <w:lvlJc w:val="left"/>
+      <w:pPr>
+        <w:ind w:left="5760" w:hanging="360"/>
+      </w:pPr>
+      <w:rPr>
+        <w:rFonts w:ascii="Courier New" w:hAnsi="Courier New" w:cs="Courier New" w:hint="default"/>
+      </w:rPr>
+    </w:lvl>
+    <w:lvl w:ilvl="8" w:tplc="04090005" w:tentative="1">
+      <w:start w:val="1"/>
+      <w:numFmt w:val="bullet"/>
+      <w:lvlText w:val=""/>
+      <w:lvlJc w:val="left"/>
+      <w:pPr>
+        <w:ind w:left="6480" w:hanging="360"/>
+      </w:pPr>
+      <w:rPr>
+        <w:rFonts w:ascii="Wingdings" w:hAnsi="Wingdings" w:hint="default"/>
+      </w:rPr>
+    </w:lvl>
+  </w:abstractNum>
+  <w:abstractNum w:abstractNumId="1" w15:restartNumberingAfterBreak="0">
+    <w:nsid w:val="3C0E2616"/>
+    <w:multiLevelType w:val="hybridMultilevel"/>
+    <w:tmpl w:val="E5B4BE8C"/>
+    <w:lvl w:ilvl="0" w:tplc="EFCA97E0">
+      <w:numFmt w:val="bullet"/>
+      <w:lvlText w:val=""/>
+      <w:lvlJc w:val="left"/>
+      <w:pPr>
+        <w:ind w:left="720" w:hanging="360"/>
+      </w:pPr>
+      <w:rPr>
+        <w:rFonts w:ascii="Symbol" w:eastAsiaTheme="minorHAnsi" w:hAnsi="Symbol" w:cstheme="minorBidi" w:hint="default"/>
+      </w:rPr>
+    </w:lvl>
+    <w:lvl w:ilvl="1" w:tplc="04090003" w:tentative="1">
+      <w:start w:val="1"/>
+      <w:numFmt w:val="bullet"/>
+      <w:lvlText w:val="o"/>
+      <w:lvlJc w:val="left"/>
+      <w:pPr>
+        <w:ind w:left="1440" w:hanging="360"/>
+      </w:pPr>
+      <w:rPr>
+        <w:rFonts w:ascii="Courier New" w:hAnsi="Courier New" w:cs="Courier New" w:hint="default"/>
+      </w:rPr>
+    </w:lvl>
+    <w:lvl w:ilvl="2" w:tplc="04090005" w:tentative="1">
+      <w:start w:val="1"/>
+      <w:numFmt w:val="bullet"/>
+      <w:lvlText w:val=""/>
+      <w:lvlJc w:val="left"/>
+      <w:pPr>
+        <w:ind w:left="2160" w:hanging="360"/>
+      </w:pPr>
+      <w:rPr>
+        <w:rFonts w:ascii="Wingdings" w:hAnsi="Wingdings" w:hint="default"/>
+      </w:rPr>
+    </w:lvl>
+    <w:lvl w:ilvl="3" w:tplc="04090001" w:tentative="1">
+      <w:start w:val="1"/>
+      <w:numFmt w:val="bullet"/>
+      <w:lvlText w:val=""/>
+      <w:lvlJc w:val="left"/>
+      <w:pPr>
+        <w:ind w:left="2880" w:hanging="360"/>
+      </w:pPr>
+      <w:rPr>
+        <w:rFonts w:ascii="Symbol" w:hAnsi="Symbol" w:hint="default"/>
+      </w:rPr>
+    </w:lvl>
+    <w:lvl w:ilvl="4" w:tplc="04090003" w:tentative="1">
+      <w:start w:val="1"/>
+      <w:numFmt w:val="bullet"/>
+      <w:lvlText w:val="o"/>
+      <w:lvlJc w:val="left"/>
+      <w:pPr>
+        <w:ind w:left="3600" w:hanging="360"/>
+      </w:pPr>
+      <w:rPr>
+        <w:rFonts w:ascii="Courier New" w:hAnsi="Courier New" w:cs="Courier New" w:hint="default"/>
+      </w:rPr>
+    </w:lvl>
+    <w:lvl w:ilvl="5" w:tplc="04090005" w:tentative="1">
+      <w:start w:val="1"/>
+      <w:numFmt w:val="bullet"/>
+      <w:lvlText w:val=""/>
+      <w:lvlJc w:val="left"/>
+      <w:pPr>
+        <w:ind w:left="4320" w:hanging="360"/>
+      </w:pPr>
+      <w:rPr>
+        <w:rFonts w:ascii="Wingdings" w:hAnsi="Wingdings" w:hint="default"/>
+      </w:rPr>
+    </w:lvl>
+    <w:lvl w:ilvl="6" w:tplc="04090001" w:tentative="1">
+      <w:start w:val="1"/>
+      <w:numFmt w:val="bullet"/>
+      <w:lvlText w:val=""/>
+      <w:lvlJc w:val="left"/>
+      <w:pPr>
+        <w:ind w:left="5040" w:hanging="360"/>
+      </w:pPr>
+      <w:rPr>
+        <w:rFonts w:ascii="Symbol" w:hAnsi="Symbol" w:hint="default"/>
+      </w:rPr>
+    </w:lvl>
+    <w:lvl w:ilvl="7" w:tplc="04090003" w:tentative="1">
+      <w:start w:val="1"/>
+      <w:numFmt w:val="bullet"/>
+      <w:lvlText w:val="o"/>
+      <w:lvlJc w:val="left"/>
+      <w:pPr>
+        <w:ind w:left="5760" w:hanging="360"/>
+      </w:pPr>
+      <w:rPr>
+        <w:rFonts w:ascii="Courier New" w:hAnsi="Courier New" w:cs="Courier New" w:hint="default"/>
+      </w:rPr>
+    </w:lvl>
+    <w:lvl w:ilvl="8" w:tplc="04090005" w:tentative="1">
+      <w:start w:val="1"/>
+      <w:numFmt w:val="bullet"/>
+      <w:lvlText w:val=""/>
+      <w:lvlJc w:val="left"/>
+      <w:pPr>
+        <w:ind w:left="6480" w:hanging="360"/>
+      </w:pPr>
+      <w:rPr>
+        <w:rFonts w:ascii="Wingdings" w:hAnsi="Wingdings" w:hint="default"/>
+      </w:rPr>
+    </w:lvl>
+  </w:abstractNum>
+  <w:abstractNum w:abstractNumId="2" w15:restartNumberingAfterBreak="0">
     <w:nsid w:val="434F602B"/>
     <w:multiLevelType w:val="hybridMultilevel"/>
     <w:tmpl w:val="2310A0FE"/>
@@ -621,7 +1341,7 @@
       </w:rPr>
     </w:lvl>
   </w:abstractNum>
-  <w:abstractNum w:abstractNumId="1" w15:restartNumberingAfterBreak="0">
+  <w:abstractNum w:abstractNumId="3" w15:restartNumberingAfterBreak="0">
     <w:nsid w:val="59A31233"/>
     <w:multiLevelType w:val="hybridMultilevel"/>
     <w:tmpl w:val="C01A54F2"/>
@@ -734,10 +1454,16 @@
     </w:lvl>
   </w:abstractNum>
   <w:num w:numId="1" w16cid:durableId="135075633">
-    <w:abstractNumId w:val="1"/>
+    <w:abstractNumId w:val="3"/>
   </w:num>
   <w:num w:numId="2" w16cid:durableId="1785151882">
+    <w:abstractNumId w:val="2"/>
+  </w:num>
+  <w:num w:numId="3" w16cid:durableId="193541398">
     <w:abstractNumId w:val="0"/>
+  </w:num>
+  <w:num w:numId="4" w16cid:durableId="1606110499">
+    <w:abstractNumId w:val="1"/>
   </w:num>
 </w:numbering>
 </file>

</xml_diff>